<commit_message>
Updated Requirements for IDA
</commit_message>
<xml_diff>
--- a/docs/requirements/Requirements Detailing References/ID-Authentication/Sprint 9/Error_Messages_Validate MISP Partner_MOS-1123_MOS-1129_MOS-1098.docx
+++ b/docs/requirements/Requirements Detailing References/ID-Authentication/Sprint 9/Error_Messages_Validate MISP Partner_MOS-1123_MOS-1129_MOS-1098.docx
@@ -2304,18 +2304,7 @@
                       <w:sz w:val="24"/>
                       <w:szCs w:val="24"/>
                     </w:rPr>
-                    <w:t>lin</w:t>
-                  </w:r>
-                  <w:bookmarkStart w:id="0" w:name="_GoBack"/>
-                  <w:bookmarkEnd w:id="0"/>
-                  <w:r>
-                    <w:rPr>
-                      <w:rFonts w:asciiTheme="minorHAnsi" w:hAnsiTheme="minorHAnsi"/>
-                      <w:color w:val="000000"/>
-                      <w:sz w:val="24"/>
-                      <w:szCs w:val="24"/>
-                    </w:rPr>
-                    <w:t>ked</w:t>
+                    <w:t>linked</w:t>
                   </w:r>
                 </w:p>
               </w:tc>
@@ -2440,7 +2429,6 @@
                       <w:szCs w:val="24"/>
                     </w:rPr>
                   </w:pPr>
-                  <w:proofErr w:type="spellStart"/>
                   <w:r>
                     <w:rPr>
                       <w:rFonts w:asciiTheme="minorHAnsi" w:hAnsiTheme="minorHAnsi"/>
@@ -2449,17 +2437,25 @@
                       <w:szCs w:val="24"/>
                     </w:rPr>
                     <w:lastRenderedPageBreak/>
-                    <w:t>PolicyID</w:t>
-                  </w:r>
-                  <w:proofErr w:type="spellEnd"/>
-                  <w:r>
-                    <w:rPr>
-                      <w:rFonts w:asciiTheme="minorHAnsi" w:hAnsiTheme="minorHAnsi"/>
-                      <w:color w:val="000000"/>
-                      <w:sz w:val="24"/>
-                      <w:szCs w:val="24"/>
-                    </w:rPr>
-                    <w:t xml:space="preserve"> not mapped to </w:t>
+                    <w:t>Policy</w:t>
+                  </w:r>
+                  <w:r>
+                    <w:rPr>
+                      <w:rFonts w:asciiTheme="minorHAnsi" w:hAnsiTheme="minorHAnsi"/>
+                      <w:color w:val="000000"/>
+                      <w:sz w:val="24"/>
+                      <w:szCs w:val="24"/>
+                    </w:rPr>
+                    <w:t xml:space="preserve"> </w:t>
+                  </w:r>
+                  <w:r>
+                    <w:rPr>
+                      <w:rFonts w:asciiTheme="minorHAnsi" w:hAnsiTheme="minorHAnsi"/>
+                      <w:color w:val="000000"/>
+                      <w:sz w:val="24"/>
+                      <w:szCs w:val="24"/>
+                    </w:rPr>
+                    <w:t xml:space="preserve">not mapped to </w:t>
                   </w:r>
                   <w:proofErr w:type="spellStart"/>
                   <w:r>
@@ -2890,17 +2886,17 @@
                     </w:rPr>
                     <w:t xml:space="preserve"> retrieved for </w:t>
                   </w:r>
-                  <w:proofErr w:type="spellStart"/>
-                  <w:r>
-                    <w:rPr>
-                      <w:rFonts w:asciiTheme="minorHAnsi" w:hAnsiTheme="minorHAnsi"/>
-                      <w:color w:val="000000"/>
-                      <w:sz w:val="24"/>
-                      <w:szCs w:val="24"/>
-                    </w:rPr>
-                    <w:t>PolicyID</w:t>
-                  </w:r>
-                  <w:proofErr w:type="spellEnd"/>
+                  <w:r>
+                    <w:rPr>
+                      <w:rFonts w:asciiTheme="minorHAnsi" w:hAnsiTheme="minorHAnsi"/>
+                      <w:color w:val="000000"/>
+                      <w:sz w:val="24"/>
+                      <w:szCs w:val="24"/>
+                    </w:rPr>
+                    <w:t>PartnerID</w:t>
+                  </w:r>
+                  <w:bookmarkStart w:id="0" w:name="_GoBack"/>
+                  <w:bookmarkEnd w:id="0"/>
                   <w:r>
                     <w:rPr>
                       <w:rFonts w:asciiTheme="minorHAnsi" w:hAnsiTheme="minorHAnsi"/>
@@ -3374,7 +3370,6 @@
                       <w:sz w:val="24"/>
                       <w:szCs w:val="24"/>
                     </w:rPr>
-                    <w:lastRenderedPageBreak/>
                     <w:t>7. Others if any</w:t>
                   </w:r>
                 </w:p>

</xml_diff>

<commit_message>
Updated error messages for IDA
</commit_message>
<xml_diff>
--- a/docs/requirements/Requirements Detailing References/ID-Authentication/Sprint 9/Error_Messages_Validate MISP Partner_MOS-1123_MOS-1129_MOS-1098.docx
+++ b/docs/requirements/Requirements Detailing References/ID-Authentication/Sprint 9/Error_Messages_Validate MISP Partner_MOS-1123_MOS-1129_MOS-1098.docx
@@ -482,9 +482,6 @@
               </w:tc>
             </w:tr>
             <w:tr>
-              <w:trPr>
-                <w:trHeight w:val="2132"/>
-              </w:trPr>
               <w:tc>
                 <w:tcPr>
                   <w:tcW w:w="2164" w:type="dxa"/>
@@ -493,22 +490,19 @@
                 </w:tcPr>
                 <w:p>
                   <w:pPr>
-                    <w:spacing w:before="0" w:after="0" w:line="240" w:lineRule="auto"/>
-                    <w:rPr>
-                      <w:rFonts w:asciiTheme="minorHAnsi" w:eastAsia="Times New Roman" w:hAnsiTheme="minorHAnsi"/>
-                      <w:color w:val="000000"/>
-                      <w:sz w:val="24"/>
-                      <w:szCs w:val="24"/>
-                    </w:rPr>
-                  </w:pPr>
-                  <w:r>
-                    <w:rPr>
-                      <w:rFonts w:asciiTheme="minorHAnsi" w:hAnsiTheme="minorHAnsi"/>
-                      <w:color w:val="000000"/>
-                      <w:sz w:val="24"/>
-                      <w:szCs w:val="24"/>
-                    </w:rPr>
-                    <w:t>MOSIP Public key expired</w:t>
+                    <w:rPr>
+                      <w:rFonts w:asciiTheme="minorHAnsi" w:eastAsia="Times New Roman" w:hAnsiTheme="minorHAnsi" w:cstheme="minorHAnsi"/>
+                      <w:sz w:val="24"/>
+                      <w:szCs w:val="24"/>
+                    </w:rPr>
+                  </w:pPr>
+                  <w:r>
+                    <w:rPr>
+                      <w:rFonts w:asciiTheme="minorHAnsi" w:eastAsia="Times New Roman" w:hAnsiTheme="minorHAnsi" w:cstheme="minorHAnsi"/>
+                      <w:sz w:val="24"/>
+                      <w:szCs w:val="24"/>
+                    </w:rPr>
+                    <w:t>Digital signature verification failed</w:t>
                   </w:r>
                 </w:p>
               </w:tc>
@@ -520,20 +514,18 @@
                 <w:p>
                   <w:pPr>
                     <w:rPr>
-                      <w:rFonts w:asciiTheme="minorHAnsi" w:hAnsiTheme="minorHAnsi"/>
-                      <w:color w:val="000000"/>
-                      <w:sz w:val="24"/>
-                      <w:szCs w:val="24"/>
-                    </w:rPr>
-                  </w:pPr>
-                  <w:r>
-                    <w:rPr>
-                      <w:rFonts w:asciiTheme="minorHAnsi" w:hAnsiTheme="minorHAnsi"/>
-                      <w:color w:val="000000"/>
-                      <w:sz w:val="24"/>
-                      <w:szCs w:val="24"/>
-                    </w:rPr>
-                    <w:t xml:space="preserve">"MOSIP Public key expired." </w:t>
+                      <w:rFonts w:asciiTheme="minorHAnsi" w:eastAsia="Times New Roman" w:hAnsiTheme="minorHAnsi" w:cstheme="minorHAnsi"/>
+                      <w:sz w:val="24"/>
+                      <w:szCs w:val="24"/>
+                    </w:rPr>
+                  </w:pPr>
+                  <w:r>
+                    <w:rPr>
+                      <w:rFonts w:asciiTheme="minorHAnsi" w:eastAsia="Times New Roman" w:hAnsiTheme="minorHAnsi" w:cstheme="minorHAnsi"/>
+                      <w:sz w:val="24"/>
+                      <w:szCs w:val="24"/>
+                    </w:rPr>
+                    <w:t>“Digital signature verification failed.”</w:t>
                   </w:r>
                 </w:p>
               </w:tc>
@@ -545,20 +537,18 @@
                 <w:p>
                   <w:pPr>
                     <w:rPr>
-                      <w:rFonts w:asciiTheme="minorHAnsi" w:hAnsiTheme="minorHAnsi"/>
-                      <w:color w:val="000000"/>
-                      <w:sz w:val="24"/>
-                      <w:szCs w:val="24"/>
-                    </w:rPr>
-                  </w:pPr>
-                  <w:r>
-                    <w:rPr>
-                      <w:rFonts w:asciiTheme="minorHAnsi" w:hAnsiTheme="minorHAnsi"/>
-                      <w:color w:val="000000"/>
-                      <w:sz w:val="24"/>
-                      <w:szCs w:val="24"/>
-                    </w:rPr>
-                    <w:t>"Please reinitiate the request with updated public key"</w:t>
+                      <w:rFonts w:asciiTheme="minorHAnsi" w:eastAsia="Times New Roman" w:hAnsiTheme="minorHAnsi" w:cstheme="minorHAnsi"/>
+                      <w:sz w:val="24"/>
+                      <w:szCs w:val="24"/>
+                    </w:rPr>
+                  </w:pPr>
+                  <w:r>
+                    <w:rPr>
+                      <w:rFonts w:asciiTheme="minorHAnsi" w:eastAsia="Times New Roman" w:hAnsiTheme="minorHAnsi" w:cstheme="minorHAnsi"/>
+                      <w:sz w:val="24"/>
+                      <w:szCs w:val="24"/>
+                    </w:rPr>
+                    <w:t> </w:t>
                   </w:r>
                 </w:p>
               </w:tc>
@@ -570,20 +560,18 @@
                 <w:p>
                   <w:pPr>
                     <w:rPr>
-                      <w:rFonts w:asciiTheme="minorHAnsi" w:hAnsiTheme="minorHAnsi"/>
-                      <w:color w:val="000000"/>
-                      <w:sz w:val="24"/>
-                      <w:szCs w:val="24"/>
-                    </w:rPr>
-                  </w:pPr>
-                  <w:r>
-                    <w:rPr>
-                      <w:rFonts w:asciiTheme="minorHAnsi" w:hAnsiTheme="minorHAnsi"/>
-                      <w:color w:val="000000"/>
-                      <w:sz w:val="24"/>
-                      <w:szCs w:val="24"/>
-                    </w:rPr>
-                    <w:t> </w:t>
+                      <w:rFonts w:asciiTheme="minorHAnsi" w:eastAsia="Times New Roman" w:hAnsiTheme="minorHAnsi" w:cstheme="minorHAnsi"/>
+                      <w:sz w:val="24"/>
+                      <w:szCs w:val="24"/>
+                    </w:rPr>
+                  </w:pPr>
+                  <w:r>
+                    <w:rPr>
+                      <w:rFonts w:asciiTheme="minorHAnsi" w:eastAsia="Times New Roman" w:hAnsiTheme="minorHAnsi" w:cstheme="minorHAnsi"/>
+                      <w:sz w:val="24"/>
+                      <w:szCs w:val="24"/>
+                    </w:rPr>
+                    <w:t>IDA-MPA-001</w:t>
                   </w:r>
                 </w:p>
               </w:tc>
@@ -605,15 +593,6 @@
                       <w:szCs w:val="24"/>
                     </w:rPr>
                   </w:pPr>
-                  <w:r>
-                    <w:rPr>
-                      <w:rFonts w:asciiTheme="minorHAnsi" w:hAnsiTheme="minorHAnsi"/>
-                      <w:color w:val="000000"/>
-                      <w:sz w:val="24"/>
-                      <w:szCs w:val="24"/>
-                    </w:rPr>
-                    <w:t>IDA-MPA-005</w:t>
-                  </w:r>
                 </w:p>
               </w:tc>
             </w:tr>
@@ -627,20 +606,18 @@
                 <w:p>
                   <w:pPr>
                     <w:rPr>
-                      <w:rFonts w:asciiTheme="minorHAnsi" w:hAnsiTheme="minorHAnsi"/>
-                      <w:color w:val="000000"/>
-                      <w:sz w:val="24"/>
-                      <w:szCs w:val="24"/>
-                    </w:rPr>
-                  </w:pPr>
-                  <w:r>
-                    <w:rPr>
-                      <w:rFonts w:asciiTheme="minorHAnsi" w:hAnsiTheme="minorHAnsi"/>
-                      <w:color w:val="000000"/>
-                      <w:sz w:val="24"/>
-                      <w:szCs w:val="24"/>
-                    </w:rPr>
-                    <w:t>Consent of Individual is false</w:t>
+                      <w:rFonts w:asciiTheme="minorHAnsi" w:eastAsia="Times New Roman" w:hAnsiTheme="minorHAnsi" w:cstheme="minorHAnsi"/>
+                      <w:sz w:val="24"/>
+                      <w:szCs w:val="24"/>
+                    </w:rPr>
+                  </w:pPr>
+                  <w:r>
+                    <w:rPr>
+                      <w:rFonts w:asciiTheme="minorHAnsi" w:eastAsia="Times New Roman" w:hAnsiTheme="minorHAnsi" w:cstheme="minorHAnsi"/>
+                      <w:sz w:val="24"/>
+                      <w:szCs w:val="24"/>
+                    </w:rPr>
+                    <w:t>Invalid certificate in digital signature</w:t>
                   </w:r>
                 </w:p>
               </w:tc>
@@ -652,20 +629,18 @@
                 <w:p>
                   <w:pPr>
                     <w:rPr>
-                      <w:rFonts w:asciiTheme="minorHAnsi" w:hAnsiTheme="minorHAnsi"/>
-                      <w:color w:val="000000"/>
-                      <w:sz w:val="24"/>
-                      <w:szCs w:val="24"/>
-                    </w:rPr>
-                  </w:pPr>
-                  <w:r>
-                    <w:rPr>
-                      <w:rFonts w:asciiTheme="minorHAnsi" w:hAnsiTheme="minorHAnsi"/>
-                      <w:color w:val="000000"/>
-                      <w:sz w:val="24"/>
-                      <w:szCs w:val="24"/>
-                    </w:rPr>
-                    <w:t>"Consent of the individual is required for Authentication"</w:t>
+                      <w:rFonts w:asciiTheme="minorHAnsi" w:eastAsia="Times New Roman" w:hAnsiTheme="minorHAnsi" w:cstheme="minorHAnsi"/>
+                      <w:sz w:val="24"/>
+                      <w:szCs w:val="24"/>
+                    </w:rPr>
+                  </w:pPr>
+                  <w:r>
+                    <w:rPr>
+                      <w:rFonts w:asciiTheme="minorHAnsi" w:eastAsia="Times New Roman" w:hAnsiTheme="minorHAnsi" w:cstheme="minorHAnsi"/>
+                      <w:sz w:val="24"/>
+                      <w:szCs w:val="24"/>
+                    </w:rPr>
+                    <w:t>“Invalid certificate in digital signature.”</w:t>
                   </w:r>
                 </w:p>
               </w:tc>
@@ -677,16 +652,14 @@
                 <w:p>
                   <w:pPr>
                     <w:rPr>
-                      <w:rFonts w:asciiTheme="minorHAnsi" w:hAnsiTheme="minorHAnsi"/>
-                      <w:color w:val="000000"/>
-                      <w:sz w:val="24"/>
-                      <w:szCs w:val="24"/>
-                    </w:rPr>
-                  </w:pPr>
-                  <w:r>
-                    <w:rPr>
-                      <w:rFonts w:asciiTheme="minorHAnsi" w:hAnsiTheme="minorHAnsi"/>
-                      <w:color w:val="000000"/>
+                      <w:rFonts w:asciiTheme="minorHAnsi" w:eastAsia="Times New Roman" w:hAnsiTheme="minorHAnsi" w:cstheme="minorHAnsi"/>
+                      <w:sz w:val="24"/>
+                      <w:szCs w:val="24"/>
+                    </w:rPr>
+                  </w:pPr>
+                  <w:r>
+                    <w:rPr>
+                      <w:rFonts w:asciiTheme="minorHAnsi" w:eastAsia="Times New Roman" w:hAnsiTheme="minorHAnsi" w:cstheme="minorHAnsi"/>
                       <w:sz w:val="24"/>
                       <w:szCs w:val="24"/>
                     </w:rPr>
@@ -702,20 +675,18 @@
                 <w:p>
                   <w:pPr>
                     <w:rPr>
-                      <w:rFonts w:asciiTheme="minorHAnsi" w:hAnsiTheme="minorHAnsi"/>
-                      <w:color w:val="000000"/>
-                      <w:sz w:val="24"/>
-                      <w:szCs w:val="24"/>
-                    </w:rPr>
-                  </w:pPr>
-                  <w:r>
-                    <w:rPr>
-                      <w:rFonts w:asciiTheme="minorHAnsi" w:hAnsiTheme="minorHAnsi"/>
-                      <w:color w:val="000000"/>
-                      <w:sz w:val="24"/>
-                      <w:szCs w:val="24"/>
-                    </w:rPr>
-                    <w:t> </w:t>
+                      <w:rFonts w:asciiTheme="minorHAnsi" w:eastAsia="Times New Roman" w:hAnsiTheme="minorHAnsi" w:cstheme="minorHAnsi"/>
+                      <w:sz w:val="24"/>
+                      <w:szCs w:val="24"/>
+                    </w:rPr>
+                  </w:pPr>
+                  <w:r>
+                    <w:rPr>
+                      <w:rFonts w:asciiTheme="minorHAnsi" w:eastAsia="Times New Roman" w:hAnsiTheme="minorHAnsi" w:cstheme="minorHAnsi"/>
+                      <w:sz w:val="24"/>
+                      <w:szCs w:val="24"/>
+                    </w:rPr>
+                    <w:t>IDA-MPA-002</w:t>
                   </w:r>
                 </w:p>
               </w:tc>
@@ -737,15 +708,6 @@
                       <w:szCs w:val="24"/>
                     </w:rPr>
                   </w:pPr>
-                  <w:r>
-                    <w:rPr>
-                      <w:rFonts w:asciiTheme="minorHAnsi" w:hAnsiTheme="minorHAnsi"/>
-                      <w:color w:val="000000"/>
-                      <w:sz w:val="24"/>
-                      <w:szCs w:val="24"/>
-                    </w:rPr>
-                    <w:t>IDA-MPA-006</w:t>
-                  </w:r>
                 </w:p>
               </w:tc>
             </w:tr>
@@ -759,20 +721,18 @@
                 <w:p>
                   <w:pPr>
                     <w:rPr>
-                      <w:rFonts w:asciiTheme="minorHAnsi" w:hAnsiTheme="minorHAnsi"/>
-                      <w:color w:val="000000"/>
-                      <w:sz w:val="24"/>
-                      <w:szCs w:val="24"/>
-                    </w:rPr>
-                  </w:pPr>
-                  <w:r>
-                    <w:rPr>
-                      <w:rFonts w:asciiTheme="minorHAnsi" w:hAnsiTheme="minorHAnsi"/>
-                      <w:color w:val="000000"/>
-                      <w:sz w:val="24"/>
-                      <w:szCs w:val="24"/>
-                    </w:rPr>
-                    <w:t xml:space="preserve"> Timestamp value is future time</w:t>
+                      <w:rFonts w:asciiTheme="minorHAnsi" w:eastAsia="Times New Roman" w:hAnsiTheme="minorHAnsi" w:cstheme="minorHAnsi"/>
+                      <w:sz w:val="24"/>
+                      <w:szCs w:val="24"/>
+                    </w:rPr>
+                  </w:pPr>
+                  <w:r>
+                    <w:rPr>
+                      <w:rFonts w:asciiTheme="minorHAnsi" w:eastAsia="Times New Roman" w:hAnsiTheme="minorHAnsi" w:cstheme="minorHAnsi"/>
+                      <w:sz w:val="24"/>
+                      <w:szCs w:val="24"/>
+                    </w:rPr>
+                    <w:t>Invalid encryption of session key/request</w:t>
                   </w:r>
                 </w:p>
               </w:tc>
@@ -784,20 +744,18 @@
                 <w:p>
                   <w:pPr>
                     <w:rPr>
-                      <w:rFonts w:asciiTheme="minorHAnsi" w:hAnsiTheme="minorHAnsi"/>
-                      <w:color w:val="000000"/>
-                      <w:sz w:val="24"/>
-                      <w:szCs w:val="24"/>
-                    </w:rPr>
-                  </w:pPr>
-                  <w:r>
-                    <w:rPr>
-                      <w:rFonts w:asciiTheme="minorHAnsi" w:hAnsiTheme="minorHAnsi"/>
-                      <w:color w:val="000000"/>
-                      <w:sz w:val="24"/>
-                      <w:szCs w:val="24"/>
-                    </w:rPr>
-                    <w:t>"Request Timestamp is future time"</w:t>
+                      <w:rFonts w:asciiTheme="minorHAnsi" w:eastAsia="Times New Roman" w:hAnsiTheme="minorHAnsi" w:cstheme="minorHAnsi"/>
+                      <w:sz w:val="24"/>
+                      <w:szCs w:val="24"/>
+                    </w:rPr>
+                  </w:pPr>
+                  <w:r>
+                    <w:rPr>
+                      <w:rFonts w:asciiTheme="minorHAnsi" w:eastAsia="Times New Roman" w:hAnsiTheme="minorHAnsi" w:cstheme="minorHAnsi"/>
+                      <w:sz w:val="24"/>
+                      <w:szCs w:val="24"/>
+                    </w:rPr>
+                    <w:t>“Unable to decrypt Authentication Request.”</w:t>
                   </w:r>
                 </w:p>
               </w:tc>
@@ -809,20 +767,18 @@
                 <w:p>
                   <w:pPr>
                     <w:rPr>
-                      <w:rFonts w:asciiTheme="minorHAnsi" w:hAnsiTheme="minorHAnsi"/>
-                      <w:color w:val="000000"/>
-                      <w:sz w:val="24"/>
-                      <w:szCs w:val="24"/>
-                    </w:rPr>
-                  </w:pPr>
-                  <w:r>
-                    <w:rPr>
-                      <w:rFonts w:asciiTheme="minorHAnsi" w:hAnsiTheme="minorHAnsi"/>
-                      <w:color w:val="000000"/>
-                      <w:sz w:val="24"/>
-                      <w:szCs w:val="24"/>
-                    </w:rPr>
-                    <w:t>"Please update the request timestamp appropriately and reinitiate the request"</w:t>
+                      <w:rFonts w:asciiTheme="minorHAnsi" w:eastAsia="Times New Roman" w:hAnsiTheme="minorHAnsi" w:cstheme="minorHAnsi"/>
+                      <w:sz w:val="24"/>
+                      <w:szCs w:val="24"/>
+                    </w:rPr>
+                  </w:pPr>
+                  <w:r>
+                    <w:rPr>
+                      <w:rFonts w:asciiTheme="minorHAnsi" w:eastAsia="Times New Roman" w:hAnsiTheme="minorHAnsi" w:cstheme="minorHAnsi"/>
+                      <w:sz w:val="24"/>
+                      <w:szCs w:val="24"/>
+                    </w:rPr>
+                    <w:t> </w:t>
                   </w:r>
                 </w:p>
               </w:tc>
@@ -834,20 +790,18 @@
                 <w:p>
                   <w:pPr>
                     <w:rPr>
-                      <w:rFonts w:asciiTheme="minorHAnsi" w:hAnsiTheme="minorHAnsi"/>
-                      <w:color w:val="000000"/>
-                      <w:sz w:val="24"/>
-                      <w:szCs w:val="24"/>
-                    </w:rPr>
-                  </w:pPr>
-                  <w:r>
-                    <w:rPr>
-                      <w:rFonts w:asciiTheme="minorHAnsi" w:hAnsiTheme="minorHAnsi"/>
-                      <w:color w:val="000000"/>
-                      <w:sz w:val="24"/>
-                      <w:szCs w:val="24"/>
-                    </w:rPr>
-                    <w:t> </w:t>
+                      <w:rFonts w:asciiTheme="minorHAnsi" w:eastAsia="Times New Roman" w:hAnsiTheme="minorHAnsi" w:cstheme="minorHAnsi"/>
+                      <w:sz w:val="24"/>
+                      <w:szCs w:val="24"/>
+                    </w:rPr>
+                  </w:pPr>
+                  <w:r>
+                    <w:rPr>
+                      <w:rFonts w:asciiTheme="minorHAnsi" w:eastAsia="Times New Roman" w:hAnsiTheme="minorHAnsi" w:cstheme="minorHAnsi"/>
+                      <w:sz w:val="24"/>
+                      <w:szCs w:val="24"/>
+                    </w:rPr>
+                    <w:t>IDA-MPA-003</w:t>
                   </w:r>
                 </w:p>
               </w:tc>
@@ -869,15 +823,6 @@
                       <w:szCs w:val="24"/>
                     </w:rPr>
                   </w:pPr>
-                  <w:r>
-                    <w:rPr>
-                      <w:rFonts w:asciiTheme="minorHAnsi" w:hAnsiTheme="minorHAnsi"/>
-                      <w:color w:val="000000"/>
-                      <w:sz w:val="24"/>
-                      <w:szCs w:val="24"/>
-                    </w:rPr>
-                    <w:t>IDA-MPA-007</w:t>
-                  </w:r>
                 </w:p>
               </w:tc>
             </w:tr>
@@ -891,20 +836,18 @@
                 <w:p>
                   <w:pPr>
                     <w:rPr>
-                      <w:rFonts w:asciiTheme="minorHAnsi" w:hAnsiTheme="minorHAnsi"/>
-                      <w:color w:val="000000"/>
-                      <w:sz w:val="24"/>
-                      <w:szCs w:val="24"/>
-                    </w:rPr>
-                  </w:pPr>
-                  <w:r>
-                    <w:rPr>
-                      <w:rFonts w:asciiTheme="minorHAnsi" w:hAnsiTheme="minorHAnsi"/>
-                      <w:color w:val="000000"/>
-                      <w:sz w:val="24"/>
-                      <w:szCs w:val="24"/>
-                    </w:rPr>
-                    <w:t>OTP Trigger Usage not allowed as per policy</w:t>
+                      <w:rFonts w:asciiTheme="minorHAnsi" w:eastAsia="Times New Roman" w:hAnsiTheme="minorHAnsi" w:cstheme="minorHAnsi"/>
+                      <w:sz w:val="24"/>
+                      <w:szCs w:val="24"/>
+                    </w:rPr>
+                  </w:pPr>
+                  <w:r>
+                    <w:rPr>
+                      <w:rFonts w:asciiTheme="minorHAnsi" w:eastAsia="Times New Roman" w:hAnsiTheme="minorHAnsi" w:cstheme="minorHAnsi"/>
+                      <w:sz w:val="24"/>
+                      <w:szCs w:val="24"/>
+                    </w:rPr>
+                    <w:t>MOSIP Public key expired</w:t>
                   </w:r>
                 </w:p>
               </w:tc>
@@ -916,20 +859,18 @@
                 <w:p>
                   <w:pPr>
                     <w:rPr>
-                      <w:rFonts w:asciiTheme="minorHAnsi" w:hAnsiTheme="minorHAnsi"/>
-                      <w:color w:val="000000"/>
-                      <w:sz w:val="24"/>
-                      <w:szCs w:val="24"/>
-                    </w:rPr>
-                  </w:pPr>
-                  <w:r>
-                    <w:rPr>
-                      <w:rFonts w:asciiTheme="minorHAnsi" w:hAnsiTheme="minorHAnsi"/>
-                      <w:color w:val="000000"/>
-                      <w:sz w:val="24"/>
-                      <w:szCs w:val="24"/>
-                    </w:rPr>
-                    <w:t>"OTP Trigger Usage not allowed as per policy"</w:t>
+                      <w:rFonts w:asciiTheme="minorHAnsi" w:eastAsia="Times New Roman" w:hAnsiTheme="minorHAnsi" w:cstheme="minorHAnsi"/>
+                      <w:sz w:val="24"/>
+                      <w:szCs w:val="24"/>
+                    </w:rPr>
+                  </w:pPr>
+                  <w:r>
+                    <w:rPr>
+                      <w:rFonts w:asciiTheme="minorHAnsi" w:eastAsia="Times New Roman" w:hAnsiTheme="minorHAnsi" w:cstheme="minorHAnsi"/>
+                      <w:sz w:val="24"/>
+                      <w:szCs w:val="24"/>
+                    </w:rPr>
+                    <w:t xml:space="preserve">"MOSIP Public key expired." </w:t>
                   </w:r>
                 </w:p>
               </w:tc>
@@ -941,20 +882,18 @@
                 <w:p>
                   <w:pPr>
                     <w:rPr>
-                      <w:rFonts w:asciiTheme="minorHAnsi" w:hAnsiTheme="minorHAnsi"/>
-                      <w:color w:val="000000"/>
-                      <w:sz w:val="24"/>
-                      <w:szCs w:val="24"/>
-                    </w:rPr>
-                  </w:pPr>
-                  <w:r>
-                    <w:rPr>
-                      <w:rFonts w:asciiTheme="minorHAnsi" w:hAnsiTheme="minorHAnsi"/>
-                      <w:color w:val="000000"/>
-                      <w:sz w:val="24"/>
-                      <w:szCs w:val="24"/>
-                    </w:rPr>
-                    <w:t> </w:t>
+                      <w:rFonts w:asciiTheme="minorHAnsi" w:eastAsia="Times New Roman" w:hAnsiTheme="minorHAnsi" w:cstheme="minorHAnsi"/>
+                      <w:sz w:val="24"/>
+                      <w:szCs w:val="24"/>
+                    </w:rPr>
+                  </w:pPr>
+                  <w:r>
+                    <w:rPr>
+                      <w:rFonts w:asciiTheme="minorHAnsi" w:eastAsia="Times New Roman" w:hAnsiTheme="minorHAnsi" w:cstheme="minorHAnsi"/>
+                      <w:sz w:val="24"/>
+                      <w:szCs w:val="24"/>
+                    </w:rPr>
+                    <w:t>"Please reinitiate the request with updated public key"</w:t>
                   </w:r>
                 </w:p>
               </w:tc>
@@ -966,20 +905,18 @@
                 <w:p>
                   <w:pPr>
                     <w:rPr>
-                      <w:rFonts w:asciiTheme="minorHAnsi" w:hAnsiTheme="minorHAnsi"/>
-                      <w:color w:val="000000"/>
-                      <w:sz w:val="24"/>
-                      <w:szCs w:val="24"/>
-                    </w:rPr>
-                  </w:pPr>
-                  <w:r>
-                    <w:rPr>
-                      <w:rFonts w:asciiTheme="minorHAnsi" w:hAnsiTheme="minorHAnsi"/>
-                      <w:color w:val="000000"/>
-                      <w:sz w:val="24"/>
-                      <w:szCs w:val="24"/>
-                    </w:rPr>
-                    <w:t> </w:t>
+                      <w:rFonts w:asciiTheme="minorHAnsi" w:eastAsia="Times New Roman" w:hAnsiTheme="minorHAnsi" w:cstheme="minorHAnsi"/>
+                      <w:sz w:val="24"/>
+                      <w:szCs w:val="24"/>
+                    </w:rPr>
+                  </w:pPr>
+                  <w:r>
+                    <w:rPr>
+                      <w:rFonts w:asciiTheme="minorHAnsi" w:eastAsia="Times New Roman" w:hAnsiTheme="minorHAnsi" w:cstheme="minorHAnsi"/>
+                      <w:sz w:val="24"/>
+                      <w:szCs w:val="24"/>
+                    </w:rPr>
+                    <w:t>IDA-MPA-004</w:t>
                   </w:r>
                 </w:p>
               </w:tc>
@@ -1001,15 +938,6 @@
                       <w:szCs w:val="24"/>
                     </w:rPr>
                   </w:pPr>
-                  <w:r>
-                    <w:rPr>
-                      <w:rFonts w:asciiTheme="minorHAnsi" w:hAnsiTheme="minorHAnsi"/>
-                      <w:color w:val="000000"/>
-                      <w:sz w:val="24"/>
-                      <w:szCs w:val="24"/>
-                    </w:rPr>
-                    <w:t>IDA-MPA-008</w:t>
-                  </w:r>
                 </w:p>
               </w:tc>
             </w:tr>
@@ -1022,21 +950,20 @@
                 </w:tcPr>
                 <w:p>
                   <w:pPr>
-                    <w:rPr>
-                      <w:rFonts w:asciiTheme="minorHAnsi" w:hAnsiTheme="minorHAnsi"/>
-                      <w:color w:val="000000"/>
-                      <w:sz w:val="24"/>
-                      <w:szCs w:val="24"/>
-                    </w:rPr>
-                  </w:pPr>
-                  <w:r>
-                    <w:rPr>
-                      <w:rFonts w:asciiTheme="minorHAnsi" w:hAnsiTheme="minorHAnsi"/>
-                      <w:color w:val="000000"/>
-                      <w:sz w:val="24"/>
-                      <w:szCs w:val="24"/>
-                    </w:rPr>
-                    <w:t>OTP Authentication Usage not allowed as per policy</w:t>
+                    <w:spacing w:before="0" w:after="0" w:line="240" w:lineRule="auto"/>
+                    <w:rPr>
+                      <w:rFonts w:asciiTheme="minorHAnsi" w:eastAsia="Times New Roman" w:hAnsiTheme="minorHAnsi" w:cstheme="minorHAnsi"/>
+                      <w:sz w:val="24"/>
+                      <w:szCs w:val="24"/>
+                    </w:rPr>
+                  </w:pPr>
+                  <w:r>
+                    <w:rPr>
+                      <w:rFonts w:asciiTheme="minorHAnsi" w:eastAsia="Times New Roman" w:hAnsiTheme="minorHAnsi" w:cstheme="minorHAnsi"/>
+                      <w:sz w:val="24"/>
+                      <w:szCs w:val="24"/>
+                    </w:rPr>
+                    <w:t>OTP Trigger Usage not allowed as per policy</w:t>
                   </w:r>
                 </w:p>
               </w:tc>
@@ -1048,20 +975,18 @@
                 <w:p>
                   <w:pPr>
                     <w:rPr>
-                      <w:rFonts w:asciiTheme="minorHAnsi" w:hAnsiTheme="minorHAnsi"/>
-                      <w:color w:val="000000"/>
-                      <w:sz w:val="24"/>
-                      <w:szCs w:val="24"/>
-                    </w:rPr>
-                  </w:pPr>
-                  <w:r>
-                    <w:rPr>
-                      <w:rFonts w:asciiTheme="minorHAnsi" w:hAnsiTheme="minorHAnsi"/>
-                      <w:color w:val="000000"/>
-                      <w:sz w:val="24"/>
-                      <w:szCs w:val="24"/>
-                    </w:rPr>
-                    <w:t>"OTP Authentication Usage not allowed as per policy"</w:t>
+                      <w:rFonts w:asciiTheme="minorHAnsi" w:eastAsia="Times New Roman" w:hAnsiTheme="minorHAnsi" w:cstheme="minorHAnsi"/>
+                      <w:sz w:val="24"/>
+                      <w:szCs w:val="24"/>
+                    </w:rPr>
+                  </w:pPr>
+                  <w:r>
+                    <w:rPr>
+                      <w:rFonts w:asciiTheme="minorHAnsi" w:eastAsia="Times New Roman" w:hAnsiTheme="minorHAnsi" w:cstheme="minorHAnsi"/>
+                      <w:sz w:val="24"/>
+                      <w:szCs w:val="24"/>
+                    </w:rPr>
+                    <w:t>"OTP Request Usage not allowed as per policy"</w:t>
                   </w:r>
                 </w:p>
               </w:tc>
@@ -1073,16 +998,14 @@
                 <w:p>
                   <w:pPr>
                     <w:rPr>
-                      <w:rFonts w:asciiTheme="minorHAnsi" w:hAnsiTheme="minorHAnsi"/>
-                      <w:color w:val="000000"/>
-                      <w:sz w:val="24"/>
-                      <w:szCs w:val="24"/>
-                    </w:rPr>
-                  </w:pPr>
-                  <w:r>
-                    <w:rPr>
-                      <w:rFonts w:asciiTheme="minorHAnsi" w:hAnsiTheme="minorHAnsi"/>
-                      <w:color w:val="000000"/>
+                      <w:rFonts w:asciiTheme="minorHAnsi" w:eastAsia="Times New Roman" w:hAnsiTheme="minorHAnsi" w:cstheme="minorHAnsi"/>
+                      <w:sz w:val="24"/>
+                      <w:szCs w:val="24"/>
+                    </w:rPr>
+                  </w:pPr>
+                  <w:r>
+                    <w:rPr>
+                      <w:rFonts w:asciiTheme="minorHAnsi" w:eastAsia="Times New Roman" w:hAnsiTheme="minorHAnsi" w:cstheme="minorHAnsi"/>
                       <w:sz w:val="24"/>
                       <w:szCs w:val="24"/>
                     </w:rPr>
@@ -1098,20 +1021,18 @@
                 <w:p>
                   <w:pPr>
                     <w:rPr>
-                      <w:rFonts w:asciiTheme="minorHAnsi" w:hAnsiTheme="minorHAnsi"/>
-                      <w:color w:val="000000"/>
-                      <w:sz w:val="24"/>
-                      <w:szCs w:val="24"/>
-                    </w:rPr>
-                  </w:pPr>
-                  <w:r>
-                    <w:rPr>
-                      <w:rFonts w:asciiTheme="minorHAnsi" w:hAnsiTheme="minorHAnsi"/>
-                      <w:color w:val="000000"/>
-                      <w:sz w:val="24"/>
-                      <w:szCs w:val="24"/>
-                    </w:rPr>
-                    <w:t> </w:t>
+                      <w:rFonts w:asciiTheme="minorHAnsi" w:eastAsia="Times New Roman" w:hAnsiTheme="minorHAnsi" w:cstheme="minorHAnsi"/>
+                      <w:sz w:val="24"/>
+                      <w:szCs w:val="24"/>
+                    </w:rPr>
+                  </w:pPr>
+                  <w:r>
+                    <w:rPr>
+                      <w:rFonts w:asciiTheme="minorHAnsi" w:eastAsia="Times New Roman" w:hAnsiTheme="minorHAnsi" w:cstheme="minorHAnsi"/>
+                      <w:sz w:val="24"/>
+                      <w:szCs w:val="24"/>
+                    </w:rPr>
+                    <w:t>IDA-MPA-005</w:t>
                   </w:r>
                 </w:p>
               </w:tc>
@@ -1133,15 +1054,6 @@
                       <w:szCs w:val="24"/>
                     </w:rPr>
                   </w:pPr>
-                  <w:r>
-                    <w:rPr>
-                      <w:rFonts w:asciiTheme="minorHAnsi" w:hAnsiTheme="minorHAnsi"/>
-                      <w:color w:val="000000"/>
-                      <w:sz w:val="24"/>
-                      <w:szCs w:val="24"/>
-                    </w:rPr>
-                    <w:t>IDA-MPA-009</w:t>
-                  </w:r>
                 </w:p>
               </w:tc>
             </w:tr>
@@ -1155,41 +1067,18 @@
                 <w:p>
                   <w:pPr>
                     <w:rPr>
-                      <w:rFonts w:asciiTheme="minorHAnsi" w:hAnsiTheme="minorHAnsi"/>
-                      <w:color w:val="000000"/>
-                      <w:sz w:val="24"/>
-                      <w:szCs w:val="24"/>
-                    </w:rPr>
-                  </w:pPr>
-                  <w:r>
-                    <w:rPr>
-                      <w:rFonts w:asciiTheme="minorHAnsi" w:hAnsiTheme="minorHAnsi"/>
-                      <w:color w:val="000000"/>
-                      <w:sz w:val="24"/>
-                      <w:szCs w:val="24"/>
-                    </w:rPr>
-                    <w:lastRenderedPageBreak/>
-                    <w:t xml:space="preserve">Demo </w:t>
-                  </w:r>
-                  <w:proofErr w:type="gramStart"/>
-                  <w:r>
-                    <w:rPr>
-                      <w:rFonts w:asciiTheme="minorHAnsi" w:hAnsiTheme="minorHAnsi"/>
-                      <w:color w:val="000000"/>
-                      <w:sz w:val="24"/>
-                      <w:szCs w:val="24"/>
-                    </w:rPr>
-                    <w:t>Authentication  Usage</w:t>
-                  </w:r>
-                  <w:proofErr w:type="gramEnd"/>
-                  <w:r>
-                    <w:rPr>
-                      <w:rFonts w:asciiTheme="minorHAnsi" w:hAnsiTheme="minorHAnsi"/>
-                      <w:color w:val="000000"/>
-                      <w:sz w:val="24"/>
-                      <w:szCs w:val="24"/>
-                    </w:rPr>
-                    <w:t xml:space="preserve"> not allowed as per policy </w:t>
+                      <w:rFonts w:asciiTheme="minorHAnsi" w:eastAsia="Times New Roman" w:hAnsiTheme="minorHAnsi" w:cstheme="minorHAnsi"/>
+                      <w:sz w:val="24"/>
+                      <w:szCs w:val="24"/>
+                    </w:rPr>
+                  </w:pPr>
+                  <w:r>
+                    <w:rPr>
+                      <w:rFonts w:asciiTheme="minorHAnsi" w:eastAsia="Times New Roman" w:hAnsiTheme="minorHAnsi" w:cstheme="minorHAnsi"/>
+                      <w:sz w:val="24"/>
+                      <w:szCs w:val="24"/>
+                    </w:rPr>
+                    <w:t>All Authentication Usages not allowed as per policy</w:t>
                   </w:r>
                 </w:p>
               </w:tc>
@@ -1201,40 +1090,52 @@
                 <w:p>
                   <w:pPr>
                     <w:rPr>
-                      <w:rFonts w:asciiTheme="minorHAnsi" w:hAnsiTheme="minorHAnsi"/>
-                      <w:color w:val="000000"/>
-                      <w:sz w:val="24"/>
-                      <w:szCs w:val="24"/>
-                    </w:rPr>
-                  </w:pPr>
-                  <w:r>
-                    <w:rPr>
-                      <w:rFonts w:asciiTheme="minorHAnsi" w:hAnsiTheme="minorHAnsi"/>
-                      <w:color w:val="000000"/>
-                      <w:sz w:val="24"/>
-                      <w:szCs w:val="24"/>
-                    </w:rPr>
-                    <w:t xml:space="preserve">"Demo </w:t>
-                  </w:r>
-                  <w:proofErr w:type="gramStart"/>
-                  <w:r>
-                    <w:rPr>
-                      <w:rFonts w:asciiTheme="minorHAnsi" w:hAnsiTheme="minorHAnsi"/>
-                      <w:color w:val="000000"/>
-                      <w:sz w:val="24"/>
-                      <w:szCs w:val="24"/>
-                    </w:rPr>
-                    <w:t>Authentication  Usage</w:t>
-                  </w:r>
-                  <w:proofErr w:type="gramEnd"/>
-                  <w:r>
-                    <w:rPr>
-                      <w:rFonts w:asciiTheme="minorHAnsi" w:hAnsiTheme="minorHAnsi"/>
-                      <w:color w:val="000000"/>
-                      <w:sz w:val="24"/>
-                      <w:szCs w:val="24"/>
-                    </w:rPr>
-                    <w:t xml:space="preserve"> not allowed as per policy" </w:t>
+                      <w:rFonts w:asciiTheme="minorHAnsi" w:eastAsia="Times New Roman" w:hAnsiTheme="minorHAnsi" w:cstheme="minorHAnsi"/>
+                      <w:sz w:val="24"/>
+                      <w:szCs w:val="24"/>
+                    </w:rPr>
+                  </w:pPr>
+                  <w:r>
+                    <w:rPr>
+                      <w:rFonts w:asciiTheme="minorHAnsi" w:eastAsia="Times New Roman" w:hAnsiTheme="minorHAnsi" w:cstheme="minorHAnsi"/>
+                      <w:sz w:val="24"/>
+                      <w:szCs w:val="24"/>
+                    </w:rPr>
+                    <w:t xml:space="preserve">"&lt;Auth Type&gt; - &lt;Sub Type&gt; (if applicable) </w:t>
+                  </w:r>
+                  <w:r>
+                    <w:rPr>
+                      <w:rFonts w:asciiTheme="minorHAnsi" w:eastAsia="Times New Roman" w:hAnsiTheme="minorHAnsi" w:cstheme="minorHAnsi"/>
+                      <w:sz w:val="24"/>
+                      <w:szCs w:val="24"/>
+                    </w:rPr>
+                    <w:t>Authentication</w:t>
+                  </w:r>
+                  <w:r>
+                    <w:rPr>
+                      <w:rFonts w:asciiTheme="minorHAnsi" w:eastAsia="Times New Roman" w:hAnsiTheme="minorHAnsi" w:cstheme="minorHAnsi"/>
+                      <w:sz w:val="24"/>
+                      <w:szCs w:val="24"/>
+                    </w:rPr>
+                    <w:t xml:space="preserve"> Usage not allowed as per policy" (</w:t>
+                  </w:r>
+                  <w:proofErr w:type="spellStart"/>
+                  <w:r>
+                    <w:rPr>
+                      <w:rFonts w:asciiTheme="minorHAnsi" w:eastAsia="Times New Roman" w:hAnsiTheme="minorHAnsi" w:cstheme="minorHAnsi"/>
+                      <w:sz w:val="24"/>
+                      <w:szCs w:val="24"/>
+                    </w:rPr>
+                    <w:t>Eg</w:t>
+                  </w:r>
+                  <w:proofErr w:type="spellEnd"/>
+                  <w:r>
+                    <w:rPr>
+                      <w:rFonts w:asciiTheme="minorHAnsi" w:eastAsia="Times New Roman" w:hAnsiTheme="minorHAnsi" w:cstheme="minorHAnsi"/>
+                      <w:sz w:val="24"/>
+                      <w:szCs w:val="24"/>
+                    </w:rPr>
+                    <w:t>: OTP/Demo/Bio - FMR)</w:t>
                   </w:r>
                 </w:p>
               </w:tc>
@@ -1246,16 +1147,14 @@
                 <w:p>
                   <w:pPr>
                     <w:rPr>
-                      <w:rFonts w:asciiTheme="minorHAnsi" w:hAnsiTheme="minorHAnsi"/>
-                      <w:color w:val="000000"/>
-                      <w:sz w:val="24"/>
-                      <w:szCs w:val="24"/>
-                    </w:rPr>
-                  </w:pPr>
-                  <w:r>
-                    <w:rPr>
-                      <w:rFonts w:asciiTheme="minorHAnsi" w:hAnsiTheme="minorHAnsi"/>
-                      <w:color w:val="000000"/>
+                      <w:rFonts w:asciiTheme="minorHAnsi" w:eastAsia="Times New Roman" w:hAnsiTheme="minorHAnsi" w:cstheme="minorHAnsi"/>
+                      <w:sz w:val="24"/>
+                      <w:szCs w:val="24"/>
+                    </w:rPr>
+                  </w:pPr>
+                  <w:r>
+                    <w:rPr>
+                      <w:rFonts w:asciiTheme="minorHAnsi" w:eastAsia="Times New Roman" w:hAnsiTheme="minorHAnsi" w:cstheme="minorHAnsi"/>
                       <w:sz w:val="24"/>
                       <w:szCs w:val="24"/>
                     </w:rPr>
@@ -1271,20 +1170,18 @@
                 <w:p>
                   <w:pPr>
                     <w:rPr>
-                      <w:rFonts w:asciiTheme="minorHAnsi" w:hAnsiTheme="minorHAnsi"/>
-                      <w:color w:val="000000"/>
-                      <w:sz w:val="24"/>
-                      <w:szCs w:val="24"/>
-                    </w:rPr>
-                  </w:pPr>
-                  <w:r>
-                    <w:rPr>
-                      <w:rFonts w:asciiTheme="minorHAnsi" w:hAnsiTheme="minorHAnsi"/>
-                      <w:color w:val="000000"/>
-                      <w:sz w:val="24"/>
-                      <w:szCs w:val="24"/>
-                    </w:rPr>
-                    <w:t> </w:t>
+                      <w:rFonts w:asciiTheme="minorHAnsi" w:eastAsia="Times New Roman" w:hAnsiTheme="minorHAnsi" w:cstheme="minorHAnsi"/>
+                      <w:sz w:val="24"/>
+                      <w:szCs w:val="24"/>
+                    </w:rPr>
+                  </w:pPr>
+                  <w:r>
+                    <w:rPr>
+                      <w:rFonts w:asciiTheme="minorHAnsi" w:eastAsia="Times New Roman" w:hAnsiTheme="minorHAnsi" w:cstheme="minorHAnsi"/>
+                      <w:sz w:val="24"/>
+                      <w:szCs w:val="24"/>
+                    </w:rPr>
+                    <w:t>IDA-MPA-006</w:t>
                   </w:r>
                 </w:p>
               </w:tc>
@@ -1306,15 +1203,6 @@
                       <w:szCs w:val="24"/>
                     </w:rPr>
                   </w:pPr>
-                  <w:r>
-                    <w:rPr>
-                      <w:rFonts w:asciiTheme="minorHAnsi" w:hAnsiTheme="minorHAnsi"/>
-                      <w:color w:val="000000"/>
-                      <w:sz w:val="24"/>
-                      <w:szCs w:val="24"/>
-                    </w:rPr>
-                    <w:t>IDA-MPA-010</w:t>
-                  </w:r>
                 </w:p>
               </w:tc>
             </w:tr>
@@ -1328,29 +1216,19 @@
                 <w:p>
                   <w:pPr>
                     <w:rPr>
-                      <w:rFonts w:asciiTheme="minorHAnsi" w:hAnsiTheme="minorHAnsi"/>
-                      <w:color w:val="000000"/>
-                      <w:sz w:val="24"/>
-                      <w:szCs w:val="24"/>
-                    </w:rPr>
-                  </w:pPr>
-                  <w:r>
-                    <w:rPr>
-                      <w:rFonts w:asciiTheme="minorHAnsi" w:hAnsiTheme="minorHAnsi"/>
-                      <w:color w:val="000000"/>
-                      <w:sz w:val="24"/>
-                      <w:szCs w:val="24"/>
-                    </w:rPr>
-                    <w:t xml:space="preserve">  </w:t>
-                  </w:r>
-                  <w:r>
-                    <w:rPr>
-                      <w:rFonts w:asciiTheme="minorHAnsi" w:hAnsiTheme="minorHAnsi" w:cs="Arial"/>
-                      <w:color w:val="000000"/>
-                      <w:sz w:val="24"/>
-                      <w:szCs w:val="24"/>
-                    </w:rPr>
-                    <w:t xml:space="preserve">Biometric Authentication - FMR Usage not allowed as per policy  </w:t>
+                      <w:rFonts w:asciiTheme="minorHAnsi" w:eastAsia="Times New Roman" w:hAnsiTheme="minorHAnsi" w:cstheme="minorHAnsi"/>
+                      <w:sz w:val="24"/>
+                      <w:szCs w:val="24"/>
+                    </w:rPr>
+                  </w:pPr>
+                  <w:r>
+                    <w:rPr>
+                      <w:rFonts w:asciiTheme="minorHAnsi" w:eastAsia="Times New Roman" w:hAnsiTheme="minorHAnsi" w:cstheme="minorHAnsi"/>
+                      <w:sz w:val="24"/>
+                      <w:szCs w:val="24"/>
+                    </w:rPr>
+                    <w:lastRenderedPageBreak/>
+                    <w:t>License key does not belong to a registered MISP</w:t>
                   </w:r>
                 </w:p>
               </w:tc>
@@ -1362,29 +1240,18 @@
                 <w:p>
                   <w:pPr>
                     <w:rPr>
-                      <w:rFonts w:asciiTheme="minorHAnsi" w:hAnsiTheme="minorHAnsi"/>
-                      <w:color w:val="000000"/>
-                      <w:sz w:val="24"/>
-                      <w:szCs w:val="24"/>
-                    </w:rPr>
-                  </w:pPr>
-                  <w:r>
-                    <w:rPr>
-                      <w:rFonts w:asciiTheme="minorHAnsi" w:hAnsiTheme="minorHAnsi"/>
-                      <w:color w:val="000000"/>
-                      <w:sz w:val="24"/>
-                      <w:szCs w:val="24"/>
-                    </w:rPr>
-                    <w:t>  "</w:t>
-                  </w:r>
-                  <w:r>
-                    <w:rPr>
-                      <w:rFonts w:asciiTheme="minorHAnsi" w:hAnsiTheme="minorHAnsi" w:cs="Arial"/>
-                      <w:color w:val="000000"/>
-                      <w:sz w:val="24"/>
-                      <w:szCs w:val="24"/>
-                    </w:rPr>
-                    <w:t xml:space="preserve">Biometric Authentication - FMR Usage not allowed as per policy"  </w:t>
+                      <w:rFonts w:asciiTheme="minorHAnsi" w:eastAsia="Times New Roman" w:hAnsiTheme="minorHAnsi" w:cstheme="minorHAnsi"/>
+                      <w:sz w:val="24"/>
+                      <w:szCs w:val="24"/>
+                    </w:rPr>
+                  </w:pPr>
+                  <w:r>
+                    <w:rPr>
+                      <w:rFonts w:asciiTheme="minorHAnsi" w:eastAsia="Times New Roman" w:hAnsiTheme="minorHAnsi" w:cstheme="minorHAnsi"/>
+                      <w:sz w:val="24"/>
+                      <w:szCs w:val="24"/>
+                    </w:rPr>
+                    <w:t>"License key does not belong to a registered MISP"</w:t>
                   </w:r>
                 </w:p>
               </w:tc>
@@ -1396,16 +1263,14 @@
                 <w:p>
                   <w:pPr>
                     <w:rPr>
-                      <w:rFonts w:asciiTheme="minorHAnsi" w:hAnsiTheme="minorHAnsi"/>
-                      <w:color w:val="000000"/>
-                      <w:sz w:val="24"/>
-                      <w:szCs w:val="24"/>
-                    </w:rPr>
-                  </w:pPr>
-                  <w:r>
-                    <w:rPr>
-                      <w:rFonts w:asciiTheme="minorHAnsi" w:hAnsiTheme="minorHAnsi"/>
-                      <w:color w:val="000000"/>
+                      <w:rFonts w:asciiTheme="minorHAnsi" w:eastAsia="Times New Roman" w:hAnsiTheme="minorHAnsi" w:cstheme="minorHAnsi"/>
+                      <w:sz w:val="24"/>
+                      <w:szCs w:val="24"/>
+                    </w:rPr>
+                  </w:pPr>
+                  <w:r>
+                    <w:rPr>
+                      <w:rFonts w:asciiTheme="minorHAnsi" w:eastAsia="Times New Roman" w:hAnsiTheme="minorHAnsi" w:cstheme="minorHAnsi"/>
                       <w:sz w:val="24"/>
                       <w:szCs w:val="24"/>
                     </w:rPr>
@@ -1421,20 +1286,18 @@
                 <w:p>
                   <w:pPr>
                     <w:rPr>
-                      <w:rFonts w:asciiTheme="minorHAnsi" w:hAnsiTheme="minorHAnsi"/>
-                      <w:color w:val="000000"/>
-                      <w:sz w:val="24"/>
-                      <w:szCs w:val="24"/>
-                    </w:rPr>
-                  </w:pPr>
-                  <w:r>
-                    <w:rPr>
-                      <w:rFonts w:asciiTheme="minorHAnsi" w:hAnsiTheme="minorHAnsi"/>
-                      <w:color w:val="000000"/>
-                      <w:sz w:val="24"/>
-                      <w:szCs w:val="24"/>
-                    </w:rPr>
-                    <w:t> </w:t>
+                      <w:rFonts w:asciiTheme="minorHAnsi" w:eastAsia="Times New Roman" w:hAnsiTheme="minorHAnsi" w:cstheme="minorHAnsi"/>
+                      <w:sz w:val="24"/>
+                      <w:szCs w:val="24"/>
+                    </w:rPr>
+                  </w:pPr>
+                  <w:r>
+                    <w:rPr>
+                      <w:rFonts w:asciiTheme="minorHAnsi" w:eastAsia="Times New Roman" w:hAnsiTheme="minorHAnsi" w:cstheme="minorHAnsi"/>
+                      <w:sz w:val="24"/>
+                      <w:szCs w:val="24"/>
+                    </w:rPr>
+                    <w:t>IDA-MPA-007</w:t>
                   </w:r>
                 </w:p>
               </w:tc>
@@ -1456,15 +1319,6 @@
                       <w:szCs w:val="24"/>
                     </w:rPr>
                   </w:pPr>
-                  <w:r>
-                    <w:rPr>
-                      <w:rFonts w:asciiTheme="minorHAnsi" w:hAnsiTheme="minorHAnsi"/>
-                      <w:color w:val="000000"/>
-                      <w:sz w:val="24"/>
-                      <w:szCs w:val="24"/>
-                    </w:rPr>
-                    <w:t>IDA-MPA-011</w:t>
-                  </w:r>
                 </w:p>
               </w:tc>
             </w:tr>
@@ -1478,20 +1332,18 @@
                 <w:p>
                   <w:pPr>
                     <w:rPr>
-                      <w:rFonts w:asciiTheme="minorHAnsi" w:hAnsiTheme="minorHAnsi"/>
-                      <w:color w:val="000000"/>
-                      <w:sz w:val="24"/>
-                      <w:szCs w:val="24"/>
-                    </w:rPr>
-                  </w:pPr>
-                  <w:r>
-                    <w:rPr>
-                      <w:rFonts w:asciiTheme="minorHAnsi" w:hAnsiTheme="minorHAnsi"/>
-                      <w:color w:val="000000"/>
-                      <w:sz w:val="24"/>
-                      <w:szCs w:val="24"/>
-                    </w:rPr>
-                    <w:t xml:space="preserve"> Biometric Authentication - IIR Data Usage not allowed as per policy </w:t>
+                      <w:rFonts w:asciiTheme="minorHAnsi" w:eastAsia="Times New Roman" w:hAnsiTheme="minorHAnsi" w:cstheme="minorHAnsi"/>
+                      <w:sz w:val="24"/>
+                      <w:szCs w:val="24"/>
+                    </w:rPr>
+                  </w:pPr>
+                  <w:r>
+                    <w:rPr>
+                      <w:rFonts w:asciiTheme="minorHAnsi" w:eastAsia="Times New Roman" w:hAnsiTheme="minorHAnsi" w:cstheme="minorHAnsi"/>
+                      <w:sz w:val="24"/>
+                      <w:szCs w:val="24"/>
+                    </w:rPr>
+                    <w:t>License key expired</w:t>
                   </w:r>
                 </w:p>
               </w:tc>
@@ -1503,20 +1355,18 @@
                 <w:p>
                   <w:pPr>
                     <w:rPr>
-                      <w:rFonts w:asciiTheme="minorHAnsi" w:hAnsiTheme="minorHAnsi"/>
-                      <w:color w:val="000000"/>
-                      <w:sz w:val="24"/>
-                      <w:szCs w:val="24"/>
-                    </w:rPr>
-                  </w:pPr>
-                  <w:r>
-                    <w:rPr>
-                      <w:rFonts w:asciiTheme="minorHAnsi" w:hAnsiTheme="minorHAnsi"/>
-                      <w:color w:val="000000"/>
-                      <w:sz w:val="24"/>
-                      <w:szCs w:val="24"/>
-                    </w:rPr>
-                    <w:t xml:space="preserve"> "Biometric Authentication - IIR Data Usage not allowed as per policy" </w:t>
+                      <w:rFonts w:asciiTheme="minorHAnsi" w:eastAsia="Times New Roman" w:hAnsiTheme="minorHAnsi" w:cstheme="minorHAnsi"/>
+                      <w:sz w:val="24"/>
+                      <w:szCs w:val="24"/>
+                    </w:rPr>
+                  </w:pPr>
+                  <w:r>
+                    <w:rPr>
+                      <w:rFonts w:asciiTheme="minorHAnsi" w:eastAsia="Times New Roman" w:hAnsiTheme="minorHAnsi" w:cstheme="minorHAnsi"/>
+                      <w:sz w:val="24"/>
+                      <w:szCs w:val="24"/>
+                    </w:rPr>
+                    <w:t>"License key of MISP has expired"</w:t>
                   </w:r>
                 </w:p>
               </w:tc>
@@ -1528,16 +1378,14 @@
                 <w:p>
                   <w:pPr>
                     <w:rPr>
-                      <w:rFonts w:asciiTheme="minorHAnsi" w:hAnsiTheme="minorHAnsi"/>
-                      <w:color w:val="000000"/>
-                      <w:sz w:val="24"/>
-                      <w:szCs w:val="24"/>
-                    </w:rPr>
-                  </w:pPr>
-                  <w:r>
-                    <w:rPr>
-                      <w:rFonts w:asciiTheme="minorHAnsi" w:hAnsiTheme="minorHAnsi"/>
-                      <w:color w:val="000000"/>
+                      <w:rFonts w:asciiTheme="minorHAnsi" w:eastAsia="Times New Roman" w:hAnsiTheme="minorHAnsi" w:cstheme="minorHAnsi"/>
+                      <w:sz w:val="24"/>
+                      <w:szCs w:val="24"/>
+                    </w:rPr>
+                  </w:pPr>
+                  <w:r>
+                    <w:rPr>
+                      <w:rFonts w:asciiTheme="minorHAnsi" w:eastAsia="Times New Roman" w:hAnsiTheme="minorHAnsi" w:cstheme="minorHAnsi"/>
                       <w:sz w:val="24"/>
                       <w:szCs w:val="24"/>
                     </w:rPr>
@@ -1553,20 +1401,18 @@
                 <w:p>
                   <w:pPr>
                     <w:rPr>
-                      <w:rFonts w:asciiTheme="minorHAnsi" w:hAnsiTheme="minorHAnsi"/>
-                      <w:color w:val="000000"/>
-                      <w:sz w:val="24"/>
-                      <w:szCs w:val="24"/>
-                    </w:rPr>
-                  </w:pPr>
-                  <w:r>
-                    <w:rPr>
-                      <w:rFonts w:asciiTheme="minorHAnsi" w:hAnsiTheme="minorHAnsi"/>
-                      <w:color w:val="000000"/>
-                      <w:sz w:val="24"/>
-                      <w:szCs w:val="24"/>
-                    </w:rPr>
-                    <w:t> </w:t>
+                      <w:rFonts w:asciiTheme="minorHAnsi" w:eastAsia="Times New Roman" w:hAnsiTheme="minorHAnsi" w:cstheme="minorHAnsi"/>
+                      <w:sz w:val="24"/>
+                      <w:szCs w:val="24"/>
+                    </w:rPr>
+                  </w:pPr>
+                  <w:r>
+                    <w:rPr>
+                      <w:rFonts w:asciiTheme="minorHAnsi" w:eastAsia="Times New Roman" w:hAnsiTheme="minorHAnsi" w:cstheme="minorHAnsi"/>
+                      <w:sz w:val="24"/>
+                      <w:szCs w:val="24"/>
+                    </w:rPr>
+                    <w:t>IDA-MPA-008</w:t>
                   </w:r>
                 </w:p>
               </w:tc>
@@ -1588,15 +1434,6 @@
                       <w:szCs w:val="24"/>
                     </w:rPr>
                   </w:pPr>
-                  <w:r>
-                    <w:rPr>
-                      <w:rFonts w:asciiTheme="minorHAnsi" w:hAnsiTheme="minorHAnsi"/>
-                      <w:color w:val="000000"/>
-                      <w:sz w:val="24"/>
-                      <w:szCs w:val="24"/>
-                    </w:rPr>
-                    <w:t>IDA-MPA-012</w:t>
-                  </w:r>
                 </w:p>
               </w:tc>
             </w:tr>
@@ -1609,22 +1446,29 @@
                 </w:tcPr>
                 <w:p>
                   <w:pPr>
-                    <w:spacing w:before="0" w:after="0" w:line="240" w:lineRule="auto"/>
-                    <w:rPr>
-                      <w:rFonts w:asciiTheme="minorHAnsi" w:eastAsia="Times New Roman" w:hAnsiTheme="minorHAnsi"/>
-                      <w:color w:val="000000"/>
-                      <w:sz w:val="24"/>
-                      <w:szCs w:val="24"/>
-                    </w:rPr>
-                  </w:pPr>
-                  <w:r>
-                    <w:rPr>
-                      <w:rFonts w:asciiTheme="minorHAnsi" w:hAnsiTheme="minorHAnsi"/>
-                      <w:color w:val="000000"/>
-                      <w:sz w:val="24"/>
-                      <w:szCs w:val="24"/>
-                    </w:rPr>
-                    <w:t xml:space="preserve"> Biometric Authentication - FID Data Usage not allowed as per policy  </w:t>
+                    <w:rPr>
+                      <w:rFonts w:asciiTheme="minorHAnsi" w:eastAsia="Times New Roman" w:hAnsiTheme="minorHAnsi" w:cstheme="minorHAnsi"/>
+                      <w:sz w:val="24"/>
+                      <w:szCs w:val="24"/>
+                    </w:rPr>
+                  </w:pPr>
+                  <w:proofErr w:type="spellStart"/>
+                  <w:r>
+                    <w:rPr>
+                      <w:rFonts w:asciiTheme="minorHAnsi" w:eastAsia="Times New Roman" w:hAnsiTheme="minorHAnsi" w:cstheme="minorHAnsi"/>
+                      <w:sz w:val="24"/>
+                      <w:szCs w:val="24"/>
+                    </w:rPr>
+                    <w:t>PartnerID</w:t>
+                  </w:r>
+                  <w:proofErr w:type="spellEnd"/>
+                  <w:r>
+                    <w:rPr>
+                      <w:rFonts w:asciiTheme="minorHAnsi" w:eastAsia="Times New Roman" w:hAnsiTheme="minorHAnsi" w:cstheme="minorHAnsi"/>
+                      <w:sz w:val="24"/>
+                      <w:szCs w:val="24"/>
+                    </w:rPr>
+                    <w:t xml:space="preserve"> Invalid</w:t>
                   </w:r>
                 </w:p>
               </w:tc>
@@ -1636,20 +1480,18 @@
                 <w:p>
                   <w:pPr>
                     <w:rPr>
-                      <w:rFonts w:asciiTheme="minorHAnsi" w:hAnsiTheme="minorHAnsi"/>
-                      <w:color w:val="000000"/>
-                      <w:sz w:val="24"/>
-                      <w:szCs w:val="24"/>
-                    </w:rPr>
-                  </w:pPr>
-                  <w:r>
-                    <w:rPr>
-                      <w:rFonts w:asciiTheme="minorHAnsi" w:hAnsiTheme="minorHAnsi"/>
-                      <w:color w:val="000000"/>
-                      <w:sz w:val="24"/>
-                      <w:szCs w:val="24"/>
-                    </w:rPr>
-                    <w:t xml:space="preserve"> "Biometric Authentication - FID Data Usage not allowed as per policy" </w:t>
+                      <w:rFonts w:asciiTheme="minorHAnsi" w:eastAsia="Times New Roman" w:hAnsiTheme="minorHAnsi" w:cstheme="minorHAnsi"/>
+                      <w:sz w:val="24"/>
+                      <w:szCs w:val="24"/>
+                    </w:rPr>
+                  </w:pPr>
+                  <w:r>
+                    <w:rPr>
+                      <w:rFonts w:asciiTheme="minorHAnsi" w:eastAsia="Times New Roman" w:hAnsiTheme="minorHAnsi" w:cstheme="minorHAnsi"/>
+                      <w:sz w:val="24"/>
+                      <w:szCs w:val="24"/>
+                    </w:rPr>
+                    <w:t>"Partner is not registered"</w:t>
                   </w:r>
                 </w:p>
               </w:tc>
@@ -1661,16 +1503,14 @@
                 <w:p>
                   <w:pPr>
                     <w:rPr>
-                      <w:rFonts w:asciiTheme="minorHAnsi" w:hAnsiTheme="minorHAnsi"/>
-                      <w:color w:val="000000"/>
-                      <w:sz w:val="24"/>
-                      <w:szCs w:val="24"/>
-                    </w:rPr>
-                  </w:pPr>
-                  <w:r>
-                    <w:rPr>
-                      <w:rFonts w:asciiTheme="minorHAnsi" w:hAnsiTheme="minorHAnsi"/>
-                      <w:color w:val="000000"/>
+                      <w:rFonts w:asciiTheme="minorHAnsi" w:eastAsia="Times New Roman" w:hAnsiTheme="minorHAnsi" w:cstheme="minorHAnsi"/>
+                      <w:sz w:val="24"/>
+                      <w:szCs w:val="24"/>
+                    </w:rPr>
+                  </w:pPr>
+                  <w:r>
+                    <w:rPr>
+                      <w:rFonts w:asciiTheme="minorHAnsi" w:eastAsia="Times New Roman" w:hAnsiTheme="minorHAnsi" w:cstheme="minorHAnsi"/>
                       <w:sz w:val="24"/>
                       <w:szCs w:val="24"/>
                     </w:rPr>
@@ -1686,20 +1526,18 @@
                 <w:p>
                   <w:pPr>
                     <w:rPr>
-                      <w:rFonts w:asciiTheme="minorHAnsi" w:hAnsiTheme="minorHAnsi"/>
-                      <w:color w:val="000000"/>
-                      <w:sz w:val="24"/>
-                      <w:szCs w:val="24"/>
-                    </w:rPr>
-                  </w:pPr>
-                  <w:r>
-                    <w:rPr>
-                      <w:rFonts w:asciiTheme="minorHAnsi" w:hAnsiTheme="minorHAnsi"/>
-                      <w:color w:val="000000"/>
-                      <w:sz w:val="24"/>
-                      <w:szCs w:val="24"/>
-                    </w:rPr>
-                    <w:t> </w:t>
+                      <w:rFonts w:asciiTheme="minorHAnsi" w:eastAsia="Times New Roman" w:hAnsiTheme="minorHAnsi" w:cstheme="minorHAnsi"/>
+                      <w:sz w:val="24"/>
+                      <w:szCs w:val="24"/>
+                    </w:rPr>
+                  </w:pPr>
+                  <w:r>
+                    <w:rPr>
+                      <w:rFonts w:asciiTheme="minorHAnsi" w:eastAsia="Times New Roman" w:hAnsiTheme="minorHAnsi" w:cstheme="minorHAnsi"/>
+                      <w:sz w:val="24"/>
+                      <w:szCs w:val="24"/>
+                    </w:rPr>
+                    <w:t>IDA-MPA-009</w:t>
                   </w:r>
                 </w:p>
               </w:tc>
@@ -1721,15 +1559,6 @@
                       <w:szCs w:val="24"/>
                     </w:rPr>
                   </w:pPr>
-                  <w:r>
-                    <w:rPr>
-                      <w:rFonts w:asciiTheme="minorHAnsi" w:hAnsiTheme="minorHAnsi"/>
-                      <w:color w:val="000000"/>
-                      <w:sz w:val="24"/>
-                      <w:szCs w:val="24"/>
-                    </w:rPr>
-                    <w:t>IDA-MPA-013</w:t>
-                  </w:r>
                 </w:p>
               </w:tc>
             </w:tr>
@@ -1743,20 +1572,18 @@
                 <w:p>
                   <w:pPr>
                     <w:rPr>
-                      <w:rFonts w:asciiTheme="minorHAnsi" w:hAnsiTheme="minorHAnsi"/>
-                      <w:color w:val="000000"/>
-                      <w:sz w:val="24"/>
-                      <w:szCs w:val="24"/>
-                    </w:rPr>
-                  </w:pPr>
-                  <w:r>
-                    <w:rPr>
-                      <w:rFonts w:asciiTheme="minorHAnsi" w:hAnsiTheme="minorHAnsi"/>
-                      <w:color w:val="000000"/>
-                      <w:sz w:val="24"/>
-                      <w:szCs w:val="24"/>
-                    </w:rPr>
-                    <w:t xml:space="preserve">Static Pin Authentication Usage not allowed as per policy </w:t>
+                      <w:rFonts w:asciiTheme="minorHAnsi" w:eastAsia="Times New Roman" w:hAnsiTheme="minorHAnsi" w:cstheme="minorHAnsi"/>
+                      <w:sz w:val="24"/>
+                      <w:szCs w:val="24"/>
+                    </w:rPr>
+                  </w:pPr>
+                  <w:r>
+                    <w:rPr>
+                      <w:rFonts w:asciiTheme="minorHAnsi" w:eastAsia="Times New Roman" w:hAnsiTheme="minorHAnsi" w:cstheme="minorHAnsi"/>
+                      <w:sz w:val="24"/>
+                      <w:szCs w:val="24"/>
+                    </w:rPr>
+                    <w:t xml:space="preserve">MISP and Partner not </w:t>
                   </w:r>
                 </w:p>
               </w:tc>
@@ -1768,20 +1595,18 @@
                 <w:p>
                   <w:pPr>
                     <w:rPr>
-                      <w:rFonts w:asciiTheme="minorHAnsi" w:hAnsiTheme="minorHAnsi"/>
-                      <w:color w:val="000000"/>
-                      <w:sz w:val="24"/>
-                      <w:szCs w:val="24"/>
-                    </w:rPr>
-                  </w:pPr>
-                  <w:r>
-                    <w:rPr>
-                      <w:rFonts w:asciiTheme="minorHAnsi" w:hAnsiTheme="minorHAnsi"/>
-                      <w:color w:val="000000"/>
-                      <w:sz w:val="24"/>
-                      <w:szCs w:val="24"/>
-                    </w:rPr>
-                    <w:t xml:space="preserve">"Static Pin Authentication Usage not allowed as per policy" </w:t>
+                      <w:rFonts w:asciiTheme="minorHAnsi" w:eastAsia="Times New Roman" w:hAnsiTheme="minorHAnsi" w:cstheme="minorHAnsi"/>
+                      <w:sz w:val="24"/>
+                      <w:szCs w:val="24"/>
+                    </w:rPr>
+                  </w:pPr>
+                  <w:r>
+                    <w:rPr>
+                      <w:rFonts w:asciiTheme="minorHAnsi" w:eastAsia="Times New Roman" w:hAnsiTheme="minorHAnsi" w:cstheme="minorHAnsi"/>
+                      <w:sz w:val="24"/>
+                      <w:szCs w:val="24"/>
+                    </w:rPr>
+                    <w:t>"MISP and Partner not mapped"</w:t>
                   </w:r>
                 </w:p>
               </w:tc>
@@ -1793,16 +1618,14 @@
                 <w:p>
                   <w:pPr>
                     <w:rPr>
-                      <w:rFonts w:asciiTheme="minorHAnsi" w:hAnsiTheme="minorHAnsi"/>
-                      <w:color w:val="000000"/>
-                      <w:sz w:val="24"/>
-                      <w:szCs w:val="24"/>
-                    </w:rPr>
-                  </w:pPr>
-                  <w:r>
-                    <w:rPr>
-                      <w:rFonts w:asciiTheme="minorHAnsi" w:hAnsiTheme="minorHAnsi"/>
-                      <w:color w:val="000000"/>
+                      <w:rFonts w:asciiTheme="minorHAnsi" w:eastAsia="Times New Roman" w:hAnsiTheme="minorHAnsi" w:cstheme="minorHAnsi"/>
+                      <w:sz w:val="24"/>
+                      <w:szCs w:val="24"/>
+                    </w:rPr>
+                  </w:pPr>
+                  <w:r>
+                    <w:rPr>
+                      <w:rFonts w:asciiTheme="minorHAnsi" w:eastAsia="Times New Roman" w:hAnsiTheme="minorHAnsi" w:cstheme="minorHAnsi"/>
                       <w:sz w:val="24"/>
                       <w:szCs w:val="24"/>
                     </w:rPr>
@@ -1818,20 +1641,18 @@
                 <w:p>
                   <w:pPr>
                     <w:rPr>
-                      <w:rFonts w:asciiTheme="minorHAnsi" w:hAnsiTheme="minorHAnsi"/>
-                      <w:color w:val="000000"/>
-                      <w:sz w:val="24"/>
-                      <w:szCs w:val="24"/>
-                    </w:rPr>
-                  </w:pPr>
-                  <w:r>
-                    <w:rPr>
-                      <w:rFonts w:asciiTheme="minorHAnsi" w:hAnsiTheme="minorHAnsi"/>
-                      <w:color w:val="000000"/>
-                      <w:sz w:val="24"/>
-                      <w:szCs w:val="24"/>
-                    </w:rPr>
-                    <w:t> </w:t>
+                      <w:rFonts w:asciiTheme="minorHAnsi" w:eastAsia="Times New Roman" w:hAnsiTheme="minorHAnsi" w:cstheme="minorHAnsi"/>
+                      <w:sz w:val="24"/>
+                      <w:szCs w:val="24"/>
+                    </w:rPr>
+                  </w:pPr>
+                  <w:r>
+                    <w:rPr>
+                      <w:rFonts w:asciiTheme="minorHAnsi" w:eastAsia="Times New Roman" w:hAnsiTheme="minorHAnsi" w:cstheme="minorHAnsi"/>
+                      <w:sz w:val="24"/>
+                      <w:szCs w:val="24"/>
+                    </w:rPr>
+                    <w:t>IDA-MPA-010</w:t>
                   </w:r>
                 </w:p>
               </w:tc>
@@ -1853,15 +1674,6 @@
                       <w:szCs w:val="24"/>
                     </w:rPr>
                   </w:pPr>
-                  <w:r>
-                    <w:rPr>
-                      <w:rFonts w:asciiTheme="minorHAnsi" w:hAnsiTheme="minorHAnsi"/>
-                      <w:color w:val="000000"/>
-                      <w:sz w:val="24"/>
-                      <w:szCs w:val="24"/>
-                    </w:rPr>
-                    <w:t>IDA-MPA-014</w:t>
-                  </w:r>
                 </w:p>
               </w:tc>
             </w:tr>
@@ -1875,20 +1687,18 @@
                 <w:p>
                   <w:pPr>
                     <w:rPr>
-                      <w:rFonts w:asciiTheme="minorHAnsi" w:hAnsiTheme="minorHAnsi"/>
-                      <w:color w:val="000000"/>
-                      <w:sz w:val="24"/>
-                      <w:szCs w:val="24"/>
-                    </w:rPr>
-                  </w:pPr>
-                  <w:r>
-                    <w:rPr>
-                      <w:rFonts w:asciiTheme="minorHAnsi" w:hAnsiTheme="minorHAnsi"/>
-                      <w:color w:val="000000"/>
-                      <w:sz w:val="24"/>
-                      <w:szCs w:val="24"/>
-                    </w:rPr>
-                    <w:t>License key does not belong to a registered MISP</w:t>
+                      <w:rFonts w:asciiTheme="minorHAnsi" w:eastAsia="Times New Roman" w:hAnsiTheme="minorHAnsi" w:cstheme="minorHAnsi"/>
+                      <w:sz w:val="24"/>
+                      <w:szCs w:val="24"/>
+                    </w:rPr>
+                  </w:pPr>
+                  <w:r>
+                    <w:rPr>
+                      <w:rFonts w:asciiTheme="minorHAnsi" w:eastAsia="Times New Roman" w:hAnsiTheme="minorHAnsi" w:cstheme="minorHAnsi"/>
+                      <w:sz w:val="24"/>
+                      <w:szCs w:val="24"/>
+                    </w:rPr>
+                    <w:t>License key status of MISP is not active</w:t>
                   </w:r>
                 </w:p>
               </w:tc>
@@ -1900,20 +1710,18 @@
                 <w:p>
                   <w:pPr>
                     <w:rPr>
-                      <w:rFonts w:asciiTheme="minorHAnsi" w:hAnsiTheme="minorHAnsi"/>
-                      <w:color w:val="000000"/>
-                      <w:sz w:val="24"/>
-                      <w:szCs w:val="24"/>
-                    </w:rPr>
-                  </w:pPr>
-                  <w:r>
-                    <w:rPr>
-                      <w:rFonts w:asciiTheme="minorHAnsi" w:hAnsiTheme="minorHAnsi"/>
-                      <w:color w:val="000000"/>
-                      <w:sz w:val="24"/>
-                      <w:szCs w:val="24"/>
-                    </w:rPr>
-                    <w:t>"License key does not belong to a registered MISP"</w:t>
+                      <w:rFonts w:asciiTheme="minorHAnsi" w:eastAsia="Times New Roman" w:hAnsiTheme="minorHAnsi" w:cstheme="minorHAnsi"/>
+                      <w:sz w:val="24"/>
+                      <w:szCs w:val="24"/>
+                    </w:rPr>
+                  </w:pPr>
+                  <w:r>
+                    <w:rPr>
+                      <w:rFonts w:asciiTheme="minorHAnsi" w:eastAsia="Times New Roman" w:hAnsiTheme="minorHAnsi" w:cstheme="minorHAnsi"/>
+                      <w:sz w:val="24"/>
+                      <w:szCs w:val="24"/>
+                    </w:rPr>
+                    <w:t>"License key of MISP is suspended"</w:t>
                   </w:r>
                 </w:p>
               </w:tc>
@@ -1925,16 +1733,14 @@
                 <w:p>
                   <w:pPr>
                     <w:rPr>
-                      <w:rFonts w:asciiTheme="minorHAnsi" w:hAnsiTheme="minorHAnsi"/>
-                      <w:color w:val="000000"/>
-                      <w:sz w:val="24"/>
-                      <w:szCs w:val="24"/>
-                    </w:rPr>
-                  </w:pPr>
-                  <w:r>
-                    <w:rPr>
-                      <w:rFonts w:asciiTheme="minorHAnsi" w:hAnsiTheme="minorHAnsi"/>
-                      <w:color w:val="000000"/>
+                      <w:rFonts w:asciiTheme="minorHAnsi" w:eastAsia="Times New Roman" w:hAnsiTheme="minorHAnsi" w:cstheme="minorHAnsi"/>
+                      <w:sz w:val="24"/>
+                      <w:szCs w:val="24"/>
+                    </w:rPr>
+                  </w:pPr>
+                  <w:r>
+                    <w:rPr>
+                      <w:rFonts w:asciiTheme="minorHAnsi" w:eastAsia="Times New Roman" w:hAnsiTheme="minorHAnsi" w:cstheme="minorHAnsi"/>
                       <w:sz w:val="24"/>
                       <w:szCs w:val="24"/>
                     </w:rPr>
@@ -1950,20 +1756,18 @@
                 <w:p>
                   <w:pPr>
                     <w:rPr>
-                      <w:rFonts w:asciiTheme="minorHAnsi" w:hAnsiTheme="minorHAnsi"/>
-                      <w:color w:val="000000"/>
-                      <w:sz w:val="24"/>
-                      <w:szCs w:val="24"/>
-                    </w:rPr>
-                  </w:pPr>
-                  <w:r>
-                    <w:rPr>
-                      <w:rFonts w:asciiTheme="minorHAnsi" w:hAnsiTheme="minorHAnsi"/>
-                      <w:color w:val="000000"/>
-                      <w:sz w:val="24"/>
-                      <w:szCs w:val="24"/>
-                    </w:rPr>
-                    <w:t> </w:t>
+                      <w:rFonts w:asciiTheme="minorHAnsi" w:eastAsia="Times New Roman" w:hAnsiTheme="minorHAnsi" w:cstheme="minorHAnsi"/>
+                      <w:sz w:val="24"/>
+                      <w:szCs w:val="24"/>
+                    </w:rPr>
+                  </w:pPr>
+                  <w:r>
+                    <w:rPr>
+                      <w:rFonts w:asciiTheme="minorHAnsi" w:eastAsia="Times New Roman" w:hAnsiTheme="minorHAnsi" w:cstheme="minorHAnsi"/>
+                      <w:sz w:val="24"/>
+                      <w:szCs w:val="24"/>
+                    </w:rPr>
+                    <w:t>IDA-MPA-011</w:t>
                   </w:r>
                 </w:p>
               </w:tc>
@@ -1985,15 +1789,6 @@
                       <w:szCs w:val="24"/>
                     </w:rPr>
                   </w:pPr>
-                  <w:r>
-                    <w:rPr>
-                      <w:rFonts w:asciiTheme="minorHAnsi" w:hAnsiTheme="minorHAnsi"/>
-                      <w:color w:val="000000"/>
-                      <w:sz w:val="24"/>
-                      <w:szCs w:val="24"/>
-                    </w:rPr>
-                    <w:t>IDA-MPA-015</w:t>
-                  </w:r>
                 </w:p>
               </w:tc>
             </w:tr>
@@ -2007,20 +1802,28 @@
                 <w:p>
                   <w:pPr>
                     <w:rPr>
-                      <w:rFonts w:asciiTheme="minorHAnsi" w:hAnsiTheme="minorHAnsi"/>
-                      <w:color w:val="000000"/>
-                      <w:sz w:val="24"/>
-                      <w:szCs w:val="24"/>
-                    </w:rPr>
-                  </w:pPr>
-                  <w:r>
-                    <w:rPr>
-                      <w:rFonts w:asciiTheme="minorHAnsi" w:hAnsiTheme="minorHAnsi"/>
-                      <w:color w:val="000000"/>
-                      <w:sz w:val="24"/>
-                      <w:szCs w:val="24"/>
-                    </w:rPr>
-                    <w:t>License key expired</w:t>
+                      <w:rFonts w:asciiTheme="minorHAnsi" w:eastAsia="Times New Roman" w:hAnsiTheme="minorHAnsi" w:cstheme="minorHAnsi"/>
+                      <w:sz w:val="24"/>
+                      <w:szCs w:val="24"/>
+                    </w:rPr>
+                  </w:pPr>
+                  <w:proofErr w:type="spellStart"/>
+                  <w:r>
+                    <w:rPr>
+                      <w:rFonts w:asciiTheme="minorHAnsi" w:eastAsia="Times New Roman" w:hAnsiTheme="minorHAnsi" w:cstheme="minorHAnsi"/>
+                      <w:sz w:val="24"/>
+                      <w:szCs w:val="24"/>
+                    </w:rPr>
+                    <w:t>PartnerID</w:t>
+                  </w:r>
+                  <w:proofErr w:type="spellEnd"/>
+                  <w:r>
+                    <w:rPr>
+                      <w:rFonts w:asciiTheme="minorHAnsi" w:eastAsia="Times New Roman" w:hAnsiTheme="minorHAnsi" w:cstheme="minorHAnsi"/>
+                      <w:sz w:val="24"/>
+                      <w:szCs w:val="24"/>
+                    </w:rPr>
+                    <w:t xml:space="preserve"> is not active</w:t>
                   </w:r>
                 </w:p>
               </w:tc>
@@ -2032,20 +1835,18 @@
                 <w:p>
                   <w:pPr>
                     <w:rPr>
-                      <w:rFonts w:asciiTheme="minorHAnsi" w:hAnsiTheme="minorHAnsi"/>
-                      <w:color w:val="000000"/>
-                      <w:sz w:val="24"/>
-                      <w:szCs w:val="24"/>
-                    </w:rPr>
-                  </w:pPr>
-                  <w:r>
-                    <w:rPr>
-                      <w:rFonts w:asciiTheme="minorHAnsi" w:hAnsiTheme="minorHAnsi"/>
-                      <w:color w:val="000000"/>
-                      <w:sz w:val="24"/>
-                      <w:szCs w:val="24"/>
-                    </w:rPr>
-                    <w:t>"License key of MISP has expired"</w:t>
+                      <w:rFonts w:asciiTheme="minorHAnsi" w:eastAsia="Times New Roman" w:hAnsiTheme="minorHAnsi" w:cstheme="minorHAnsi"/>
+                      <w:sz w:val="24"/>
+                      <w:szCs w:val="24"/>
+                    </w:rPr>
+                  </w:pPr>
+                  <w:r>
+                    <w:rPr>
+                      <w:rFonts w:asciiTheme="minorHAnsi" w:eastAsia="Times New Roman" w:hAnsiTheme="minorHAnsi" w:cstheme="minorHAnsi"/>
+                      <w:sz w:val="24"/>
+                      <w:szCs w:val="24"/>
+                    </w:rPr>
+                    <w:t>"Partner is deactivated"</w:t>
                   </w:r>
                 </w:p>
               </w:tc>
@@ -2057,16 +1858,14 @@
                 <w:p>
                   <w:pPr>
                     <w:rPr>
-                      <w:rFonts w:asciiTheme="minorHAnsi" w:hAnsiTheme="minorHAnsi"/>
-                      <w:color w:val="000000"/>
-                      <w:sz w:val="24"/>
-                      <w:szCs w:val="24"/>
-                    </w:rPr>
-                  </w:pPr>
-                  <w:r>
-                    <w:rPr>
-                      <w:rFonts w:asciiTheme="minorHAnsi" w:hAnsiTheme="minorHAnsi"/>
-                      <w:color w:val="000000"/>
+                      <w:rFonts w:asciiTheme="minorHAnsi" w:eastAsia="Times New Roman" w:hAnsiTheme="minorHAnsi" w:cstheme="minorHAnsi"/>
+                      <w:sz w:val="24"/>
+                      <w:szCs w:val="24"/>
+                    </w:rPr>
+                  </w:pPr>
+                  <w:r>
+                    <w:rPr>
+                      <w:rFonts w:asciiTheme="minorHAnsi" w:eastAsia="Times New Roman" w:hAnsiTheme="minorHAnsi" w:cstheme="minorHAnsi"/>
                       <w:sz w:val="24"/>
                       <w:szCs w:val="24"/>
                     </w:rPr>
@@ -2082,20 +1881,18 @@
                 <w:p>
                   <w:pPr>
                     <w:rPr>
-                      <w:rFonts w:asciiTheme="minorHAnsi" w:hAnsiTheme="minorHAnsi"/>
-                      <w:color w:val="000000"/>
-                      <w:sz w:val="24"/>
-                      <w:szCs w:val="24"/>
-                    </w:rPr>
-                  </w:pPr>
-                  <w:r>
-                    <w:rPr>
-                      <w:rFonts w:asciiTheme="minorHAnsi" w:hAnsiTheme="minorHAnsi"/>
-                      <w:color w:val="000000"/>
-                      <w:sz w:val="24"/>
-                      <w:szCs w:val="24"/>
-                    </w:rPr>
-                    <w:t> </w:t>
+                      <w:rFonts w:asciiTheme="minorHAnsi" w:eastAsia="Times New Roman" w:hAnsiTheme="minorHAnsi" w:cstheme="minorHAnsi"/>
+                      <w:sz w:val="24"/>
+                      <w:szCs w:val="24"/>
+                    </w:rPr>
+                  </w:pPr>
+                  <w:r>
+                    <w:rPr>
+                      <w:rFonts w:asciiTheme="minorHAnsi" w:eastAsia="Times New Roman" w:hAnsiTheme="minorHAnsi" w:cstheme="minorHAnsi"/>
+                      <w:sz w:val="24"/>
+                      <w:szCs w:val="24"/>
+                    </w:rPr>
+                    <w:t>IDA-MPA-012</w:t>
                   </w:r>
                 </w:p>
               </w:tc>
@@ -2117,15 +1914,6 @@
                       <w:szCs w:val="24"/>
                     </w:rPr>
                   </w:pPr>
-                  <w:r>
-                    <w:rPr>
-                      <w:rFonts w:asciiTheme="minorHAnsi" w:hAnsiTheme="minorHAnsi"/>
-                      <w:color w:val="000000"/>
-                      <w:sz w:val="24"/>
-                      <w:szCs w:val="24"/>
-                    </w:rPr>
-                    <w:t>IDA-MPA-016</w:t>
-                  </w:r>
                 </w:p>
               </w:tc>
             </w:tr>
@@ -2138,32 +1926,20 @@
                 </w:tcPr>
                 <w:p>
                   <w:pPr>
-                    <w:rPr>
-                      <w:rFonts w:asciiTheme="minorHAnsi" w:hAnsiTheme="minorHAnsi"/>
-                      <w:color w:val="000000"/>
-                      <w:sz w:val="24"/>
-                      <w:szCs w:val="24"/>
-                    </w:rPr>
-                  </w:pPr>
-                  <w:proofErr w:type="spellStart"/>
-                  <w:r>
-                    <w:rPr>
-                      <w:rFonts w:asciiTheme="minorHAnsi" w:hAnsiTheme="minorHAnsi"/>
-                      <w:color w:val="000000"/>
-                      <w:sz w:val="24"/>
-                      <w:szCs w:val="24"/>
-                    </w:rPr>
-                    <w:t>PartnerID</w:t>
-                  </w:r>
-                  <w:proofErr w:type="spellEnd"/>
-                  <w:r>
-                    <w:rPr>
-                      <w:rFonts w:asciiTheme="minorHAnsi" w:hAnsiTheme="minorHAnsi"/>
-                      <w:color w:val="000000"/>
-                      <w:sz w:val="24"/>
-                      <w:szCs w:val="24"/>
-                    </w:rPr>
-                    <w:t xml:space="preserve"> Invalid</w:t>
+                    <w:spacing w:before="0" w:after="0" w:line="240" w:lineRule="auto"/>
+                    <w:rPr>
+                      <w:rFonts w:asciiTheme="minorHAnsi" w:eastAsia="Times New Roman" w:hAnsiTheme="minorHAnsi" w:cstheme="minorHAnsi"/>
+                      <w:sz w:val="24"/>
+                      <w:szCs w:val="24"/>
+                    </w:rPr>
+                  </w:pPr>
+                  <w:r>
+                    <w:rPr>
+                      <w:rFonts w:asciiTheme="minorHAnsi" w:eastAsia="Times New Roman" w:hAnsiTheme="minorHAnsi" w:cstheme="minorHAnsi"/>
+                      <w:sz w:val="24"/>
+                      <w:szCs w:val="24"/>
+                    </w:rPr>
+                    <w:t>Partner has no permission for e-KYC</w:t>
                   </w:r>
                 </w:p>
               </w:tc>
@@ -2175,20 +1951,36 @@
                 <w:p>
                   <w:pPr>
                     <w:rPr>
-                      <w:rFonts w:asciiTheme="minorHAnsi" w:hAnsiTheme="minorHAnsi"/>
-                      <w:color w:val="000000"/>
-                      <w:sz w:val="24"/>
-                      <w:szCs w:val="24"/>
-                    </w:rPr>
-                  </w:pPr>
-                  <w:r>
-                    <w:rPr>
-                      <w:rFonts w:asciiTheme="minorHAnsi" w:hAnsiTheme="minorHAnsi"/>
-                      <w:color w:val="000000"/>
-                      <w:sz w:val="24"/>
-                      <w:szCs w:val="24"/>
-                    </w:rPr>
-                    <w:t>"Partner is not registered"</w:t>
+                      <w:rFonts w:asciiTheme="minorHAnsi" w:eastAsia="Times New Roman" w:hAnsiTheme="minorHAnsi" w:cstheme="minorHAnsi"/>
+                      <w:sz w:val="24"/>
+                      <w:szCs w:val="24"/>
+                    </w:rPr>
+                  </w:pPr>
+                  <w:r>
+                    <w:rPr>
+                      <w:rFonts w:asciiTheme="minorHAnsi" w:eastAsia="Times New Roman" w:hAnsiTheme="minorHAnsi" w:cstheme="minorHAnsi"/>
+                      <w:sz w:val="24"/>
+                      <w:szCs w:val="24"/>
+                    </w:rPr>
+                    <w:t xml:space="preserve">“Partner is </w:t>
+                  </w:r>
+                  <w:r>
+                    <w:rPr>
+                      <w:rFonts w:asciiTheme="minorHAnsi" w:eastAsia="Times New Roman" w:hAnsiTheme="minorHAnsi" w:cstheme="minorHAnsi"/>
+                      <w:sz w:val="24"/>
+                      <w:szCs w:val="24"/>
+                    </w:rPr>
+                    <w:t>unauthorized</w:t>
+                  </w:r>
+                  <w:bookmarkStart w:id="0" w:name="_GoBack"/>
+                  <w:bookmarkEnd w:id="0"/>
+                  <w:r>
+                    <w:rPr>
+                      <w:rFonts w:asciiTheme="minorHAnsi" w:eastAsia="Times New Roman" w:hAnsiTheme="minorHAnsi" w:cstheme="minorHAnsi"/>
+                      <w:sz w:val="24"/>
+                      <w:szCs w:val="24"/>
+                    </w:rPr>
+                    <w:t xml:space="preserve"> for eKYC”</w:t>
                   </w:r>
                 </w:p>
               </w:tc>
@@ -2200,16 +1992,14 @@
                 <w:p>
                   <w:pPr>
                     <w:rPr>
-                      <w:rFonts w:asciiTheme="minorHAnsi" w:hAnsiTheme="minorHAnsi"/>
-                      <w:color w:val="000000"/>
-                      <w:sz w:val="24"/>
-                      <w:szCs w:val="24"/>
-                    </w:rPr>
-                  </w:pPr>
-                  <w:r>
-                    <w:rPr>
-                      <w:rFonts w:asciiTheme="minorHAnsi" w:hAnsiTheme="minorHAnsi"/>
-                      <w:color w:val="000000"/>
+                      <w:rFonts w:asciiTheme="minorHAnsi" w:eastAsia="Times New Roman" w:hAnsiTheme="minorHAnsi" w:cstheme="minorHAnsi"/>
+                      <w:sz w:val="24"/>
+                      <w:szCs w:val="24"/>
+                    </w:rPr>
+                  </w:pPr>
+                  <w:r>
+                    <w:rPr>
+                      <w:rFonts w:asciiTheme="minorHAnsi" w:eastAsia="Times New Roman" w:hAnsiTheme="minorHAnsi" w:cstheme="minorHAnsi"/>
                       <w:sz w:val="24"/>
                       <w:szCs w:val="24"/>
                     </w:rPr>
@@ -2225,20 +2015,18 @@
                 <w:p>
                   <w:pPr>
                     <w:rPr>
-                      <w:rFonts w:asciiTheme="minorHAnsi" w:hAnsiTheme="minorHAnsi"/>
-                      <w:color w:val="000000"/>
-                      <w:sz w:val="24"/>
-                      <w:szCs w:val="24"/>
-                    </w:rPr>
-                  </w:pPr>
-                  <w:r>
-                    <w:rPr>
-                      <w:rFonts w:asciiTheme="minorHAnsi" w:hAnsiTheme="minorHAnsi"/>
-                      <w:color w:val="000000"/>
-                      <w:sz w:val="24"/>
-                      <w:szCs w:val="24"/>
-                    </w:rPr>
-                    <w:t> </w:t>
+                      <w:rFonts w:asciiTheme="minorHAnsi" w:eastAsia="Times New Roman" w:hAnsiTheme="minorHAnsi" w:cstheme="minorHAnsi"/>
+                      <w:sz w:val="24"/>
+                      <w:szCs w:val="24"/>
+                    </w:rPr>
+                  </w:pPr>
+                  <w:r>
+                    <w:rPr>
+                      <w:rFonts w:asciiTheme="minorHAnsi" w:eastAsia="Times New Roman" w:hAnsiTheme="minorHAnsi" w:cstheme="minorHAnsi"/>
+                      <w:sz w:val="24"/>
+                      <w:szCs w:val="24"/>
+                    </w:rPr>
+                    <w:t>IDA-MPA-013</w:t>
                   </w:r>
                 </w:p>
               </w:tc>
@@ -2260,15 +2048,6 @@
                       <w:szCs w:val="24"/>
                     </w:rPr>
                   </w:pPr>
-                  <w:r>
-                    <w:rPr>
-                      <w:rFonts w:asciiTheme="minorHAnsi" w:hAnsiTheme="minorHAnsi"/>
-                      <w:color w:val="000000"/>
-                      <w:sz w:val="24"/>
-                      <w:szCs w:val="24"/>
-                    </w:rPr>
-                    <w:t>IDA-MPA-017</w:t>
-                  </w:r>
                 </w:p>
               </w:tc>
             </w:tr>
@@ -2282,29 +2061,28 @@
                 <w:p>
                   <w:pPr>
                     <w:rPr>
-                      <w:rFonts w:asciiTheme="minorHAnsi" w:hAnsiTheme="minorHAnsi"/>
-                      <w:color w:val="000000"/>
-                      <w:sz w:val="24"/>
-                      <w:szCs w:val="24"/>
-                    </w:rPr>
-                  </w:pPr>
-                  <w:r>
-                    <w:rPr>
-                      <w:rFonts w:asciiTheme="minorHAnsi" w:hAnsiTheme="minorHAnsi"/>
-                      <w:color w:val="000000"/>
-                      <w:sz w:val="24"/>
-                      <w:szCs w:val="24"/>
-                    </w:rPr>
-                    <w:t xml:space="preserve">MISP and Partner not </w:t>
-                  </w:r>
-                  <w:r>
-                    <w:rPr>
-                      <w:rFonts w:asciiTheme="minorHAnsi" w:hAnsiTheme="minorHAnsi"/>
-                      <w:color w:val="000000"/>
-                      <w:sz w:val="24"/>
-                      <w:szCs w:val="24"/>
-                    </w:rPr>
-                    <w:t>linked</w:t>
+                      <w:rFonts w:asciiTheme="minorHAnsi" w:eastAsia="Times New Roman" w:hAnsiTheme="minorHAnsi" w:cstheme="minorHAnsi"/>
+                      <w:sz w:val="24"/>
+                      <w:szCs w:val="24"/>
+                    </w:rPr>
+                  </w:pPr>
+                  <w:proofErr w:type="spellStart"/>
+                  <w:r>
+                    <w:rPr>
+                      <w:rFonts w:asciiTheme="minorHAnsi" w:eastAsia="Times New Roman" w:hAnsiTheme="minorHAnsi" w:cstheme="minorHAnsi"/>
+                      <w:sz w:val="24"/>
+                      <w:szCs w:val="24"/>
+                    </w:rPr>
+                    <w:t>PartnerID</w:t>
+                  </w:r>
+                  <w:proofErr w:type="spellEnd"/>
+                  <w:r>
+                    <w:rPr>
+                      <w:rFonts w:asciiTheme="minorHAnsi" w:eastAsia="Times New Roman" w:hAnsiTheme="minorHAnsi" w:cstheme="minorHAnsi"/>
+                      <w:sz w:val="24"/>
+                      <w:szCs w:val="24"/>
+                    </w:rPr>
+                    <w:t xml:space="preserve"> is not mapped to a policy</w:t>
                   </w:r>
                 </w:p>
               </w:tc>
@@ -2316,20 +2094,18 @@
                 <w:p>
                   <w:pPr>
                     <w:rPr>
-                      <w:rFonts w:asciiTheme="minorHAnsi" w:hAnsiTheme="minorHAnsi"/>
-                      <w:color w:val="000000"/>
-                      <w:sz w:val="24"/>
-                      <w:szCs w:val="24"/>
-                    </w:rPr>
-                  </w:pPr>
-                  <w:r>
-                    <w:rPr>
-                      <w:rFonts w:asciiTheme="minorHAnsi" w:hAnsiTheme="minorHAnsi"/>
-                      <w:color w:val="000000"/>
-                      <w:sz w:val="24"/>
-                      <w:szCs w:val="24"/>
-                    </w:rPr>
-                    <w:t>"MISP and Partner not linked in the portal"</w:t>
+                      <w:rFonts w:asciiTheme="minorHAnsi" w:eastAsia="Times New Roman" w:hAnsiTheme="minorHAnsi" w:cstheme="minorHAnsi"/>
+                      <w:sz w:val="24"/>
+                      <w:szCs w:val="24"/>
+                    </w:rPr>
+                  </w:pPr>
+                  <w:r>
+                    <w:rPr>
+                      <w:rFonts w:asciiTheme="minorHAnsi" w:eastAsia="Times New Roman" w:hAnsiTheme="minorHAnsi" w:cstheme="minorHAnsi"/>
+                      <w:sz w:val="24"/>
+                      <w:szCs w:val="24"/>
+                    </w:rPr>
+                    <w:t>"Partner is not assigned with any policy"</w:t>
                   </w:r>
                 </w:p>
               </w:tc>
@@ -2341,16 +2117,14 @@
                 <w:p>
                   <w:pPr>
                     <w:rPr>
-                      <w:rFonts w:asciiTheme="minorHAnsi" w:hAnsiTheme="minorHAnsi"/>
-                      <w:color w:val="000000"/>
-                      <w:sz w:val="24"/>
-                      <w:szCs w:val="24"/>
-                    </w:rPr>
-                  </w:pPr>
-                  <w:r>
-                    <w:rPr>
-                      <w:rFonts w:asciiTheme="minorHAnsi" w:hAnsiTheme="minorHAnsi"/>
-                      <w:color w:val="000000"/>
+                      <w:rFonts w:asciiTheme="minorHAnsi" w:eastAsia="Times New Roman" w:hAnsiTheme="minorHAnsi" w:cstheme="minorHAnsi"/>
+                      <w:sz w:val="24"/>
+                      <w:szCs w:val="24"/>
+                    </w:rPr>
+                  </w:pPr>
+                  <w:r>
+                    <w:rPr>
+                      <w:rFonts w:asciiTheme="minorHAnsi" w:eastAsia="Times New Roman" w:hAnsiTheme="minorHAnsi" w:cstheme="minorHAnsi"/>
                       <w:sz w:val="24"/>
                       <w:szCs w:val="24"/>
                     </w:rPr>
@@ -2366,20 +2140,18 @@
                 <w:p>
                   <w:pPr>
                     <w:rPr>
-                      <w:rFonts w:asciiTheme="minorHAnsi" w:hAnsiTheme="minorHAnsi"/>
-                      <w:color w:val="000000"/>
-                      <w:sz w:val="24"/>
-                      <w:szCs w:val="24"/>
-                    </w:rPr>
-                  </w:pPr>
-                  <w:r>
-                    <w:rPr>
-                      <w:rFonts w:asciiTheme="minorHAnsi" w:hAnsiTheme="minorHAnsi"/>
-                      <w:color w:val="000000"/>
-                      <w:sz w:val="24"/>
-                      <w:szCs w:val="24"/>
-                    </w:rPr>
-                    <w:t> </w:t>
+                      <w:rFonts w:asciiTheme="minorHAnsi" w:eastAsia="Times New Roman" w:hAnsiTheme="minorHAnsi" w:cstheme="minorHAnsi"/>
+                      <w:sz w:val="24"/>
+                      <w:szCs w:val="24"/>
+                    </w:rPr>
+                  </w:pPr>
+                  <w:r>
+                    <w:rPr>
+                      <w:rFonts w:asciiTheme="minorHAnsi" w:eastAsia="Times New Roman" w:hAnsiTheme="minorHAnsi" w:cstheme="minorHAnsi"/>
+                      <w:sz w:val="24"/>
+                      <w:szCs w:val="24"/>
+                    </w:rPr>
+                    <w:t>IDA-MPA-014</w:t>
                   </w:r>
                 </w:p>
               </w:tc>
@@ -2401,15 +2173,6 @@
                       <w:szCs w:val="24"/>
                     </w:rPr>
                   </w:pPr>
-                  <w:r>
-                    <w:rPr>
-                      <w:rFonts w:asciiTheme="minorHAnsi" w:hAnsiTheme="minorHAnsi"/>
-                      <w:color w:val="000000"/>
-                      <w:sz w:val="24"/>
-                      <w:szCs w:val="24"/>
-                    </w:rPr>
-                    <w:t>IDA-MPA-018</w:t>
-                  </w:r>
                 </w:p>
               </w:tc>
             </w:tr>
@@ -2423,51 +2186,37 @@
                 <w:p>
                   <w:pPr>
                     <w:rPr>
-                      <w:rFonts w:asciiTheme="minorHAnsi" w:hAnsiTheme="minorHAnsi"/>
-                      <w:color w:val="000000"/>
-                      <w:sz w:val="24"/>
-                      <w:szCs w:val="24"/>
-                    </w:rPr>
-                  </w:pPr>
-                  <w:r>
-                    <w:rPr>
-                      <w:rFonts w:asciiTheme="minorHAnsi" w:hAnsiTheme="minorHAnsi"/>
-                      <w:color w:val="000000"/>
-                      <w:sz w:val="24"/>
-                      <w:szCs w:val="24"/>
-                    </w:rPr>
-                    <w:lastRenderedPageBreak/>
-                    <w:t>Policy</w:t>
-                  </w:r>
-                  <w:r>
-                    <w:rPr>
-                      <w:rFonts w:asciiTheme="minorHAnsi" w:hAnsiTheme="minorHAnsi"/>
-                      <w:color w:val="000000"/>
-                      <w:sz w:val="24"/>
-                      <w:szCs w:val="24"/>
-                    </w:rPr>
-                    <w:t xml:space="preserve"> </w:t>
-                  </w:r>
-                  <w:r>
-                    <w:rPr>
-                      <w:rFonts w:asciiTheme="minorHAnsi" w:hAnsiTheme="minorHAnsi"/>
-                      <w:color w:val="000000"/>
-                      <w:sz w:val="24"/>
-                      <w:szCs w:val="24"/>
-                    </w:rPr>
-                    <w:t xml:space="preserve">not mapped to </w:t>
+                      <w:rFonts w:asciiTheme="minorHAnsi" w:eastAsia="Times New Roman" w:hAnsiTheme="minorHAnsi" w:cstheme="minorHAnsi"/>
+                      <w:sz w:val="24"/>
+                      <w:szCs w:val="24"/>
+                    </w:rPr>
+                  </w:pPr>
+                  <w:r>
+                    <w:rPr>
+                      <w:rFonts w:asciiTheme="minorHAnsi" w:eastAsia="Times New Roman" w:hAnsiTheme="minorHAnsi" w:cstheme="minorHAnsi"/>
+                      <w:sz w:val="24"/>
+                      <w:szCs w:val="24"/>
+                    </w:rPr>
+                    <w:t xml:space="preserve">Mandatory Auth Type as per policy of the partner is not available in the </w:t>
                   </w:r>
                   <w:proofErr w:type="spellStart"/>
                   <w:r>
                     <w:rPr>
-                      <w:rFonts w:asciiTheme="minorHAnsi" w:hAnsiTheme="minorHAnsi"/>
-                      <w:color w:val="000000"/>
-                      <w:sz w:val="24"/>
-                      <w:szCs w:val="24"/>
-                    </w:rPr>
-                    <w:t>PartnerID</w:t>
+                      <w:rFonts w:asciiTheme="minorHAnsi" w:eastAsia="Times New Roman" w:hAnsiTheme="minorHAnsi" w:cstheme="minorHAnsi"/>
+                      <w:sz w:val="24"/>
+                      <w:szCs w:val="24"/>
+                    </w:rPr>
+                    <w:t>auth</w:t>
                   </w:r>
                   <w:proofErr w:type="spellEnd"/>
+                  <w:r>
+                    <w:rPr>
+                      <w:rFonts w:asciiTheme="minorHAnsi" w:eastAsia="Times New Roman" w:hAnsiTheme="minorHAnsi" w:cstheme="minorHAnsi"/>
+                      <w:sz w:val="24"/>
+                      <w:szCs w:val="24"/>
+                    </w:rPr>
+                    <w:t xml:space="preserve"> request</w:t>
+                  </w:r>
                 </w:p>
               </w:tc>
               <w:tc>
@@ -2478,20 +2227,52 @@
                 <w:p>
                   <w:pPr>
                     <w:rPr>
-                      <w:rFonts w:asciiTheme="minorHAnsi" w:hAnsiTheme="minorHAnsi"/>
-                      <w:color w:val="000000"/>
-                      <w:sz w:val="24"/>
-                      <w:szCs w:val="24"/>
-                    </w:rPr>
-                  </w:pPr>
-                  <w:r>
-                    <w:rPr>
-                      <w:rFonts w:asciiTheme="minorHAnsi" w:hAnsiTheme="minorHAnsi"/>
-                      <w:color w:val="000000"/>
-                      <w:sz w:val="24"/>
-                      <w:szCs w:val="24"/>
-                    </w:rPr>
-                    <w:t>"Policy not registered for the Partner"</w:t>
+                      <w:rFonts w:asciiTheme="minorHAnsi" w:eastAsia="Times New Roman" w:hAnsiTheme="minorHAnsi" w:cstheme="minorHAnsi"/>
+                      <w:sz w:val="24"/>
+                      <w:szCs w:val="24"/>
+                    </w:rPr>
+                  </w:pPr>
+                  <w:r>
+                    <w:rPr>
+                      <w:rFonts w:asciiTheme="minorHAnsi" w:eastAsia="Times New Roman" w:hAnsiTheme="minorHAnsi" w:cstheme="minorHAnsi"/>
+                      <w:sz w:val="24"/>
+                      <w:szCs w:val="24"/>
+                    </w:rPr>
+                    <w:t xml:space="preserve">"&lt;Auth Type&gt; - &lt;Sub Type&gt; (if applicable) </w:t>
+                  </w:r>
+                  <w:r>
+                    <w:rPr>
+                      <w:rFonts w:asciiTheme="minorHAnsi" w:eastAsia="Times New Roman" w:hAnsiTheme="minorHAnsi" w:cstheme="minorHAnsi"/>
+                      <w:sz w:val="24"/>
+                      <w:szCs w:val="24"/>
+                    </w:rPr>
+                    <w:t>Authentication</w:t>
+                  </w:r>
+                  <w:r>
+                    <w:rPr>
+                      <w:rFonts w:asciiTheme="minorHAnsi" w:eastAsia="Times New Roman" w:hAnsiTheme="minorHAnsi" w:cstheme="minorHAnsi"/>
+                      <w:sz w:val="24"/>
+                      <w:szCs w:val="24"/>
+                    </w:rPr>
+                    <w:t xml:space="preserve"> Usage is mandatory as per policy" (</w:t>
+                  </w:r>
+                  <w:proofErr w:type="spellStart"/>
+                  <w:r>
+                    <w:rPr>
+                      <w:rFonts w:asciiTheme="minorHAnsi" w:eastAsia="Times New Roman" w:hAnsiTheme="minorHAnsi" w:cstheme="minorHAnsi"/>
+                      <w:sz w:val="24"/>
+                      <w:szCs w:val="24"/>
+                    </w:rPr>
+                    <w:t>Eg</w:t>
+                  </w:r>
+                  <w:proofErr w:type="spellEnd"/>
+                  <w:r>
+                    <w:rPr>
+                      <w:rFonts w:asciiTheme="minorHAnsi" w:eastAsia="Times New Roman" w:hAnsiTheme="minorHAnsi" w:cstheme="minorHAnsi"/>
+                      <w:sz w:val="24"/>
+                      <w:szCs w:val="24"/>
+                    </w:rPr>
+                    <w:t>: OTP/Demo/Bio - FMR)</w:t>
                   </w:r>
                 </w:p>
               </w:tc>
@@ -2503,16 +2284,14 @@
                 <w:p>
                   <w:pPr>
                     <w:rPr>
-                      <w:rFonts w:asciiTheme="minorHAnsi" w:hAnsiTheme="minorHAnsi"/>
-                      <w:color w:val="000000"/>
-                      <w:sz w:val="24"/>
-                      <w:szCs w:val="24"/>
-                    </w:rPr>
-                  </w:pPr>
-                  <w:r>
-                    <w:rPr>
-                      <w:rFonts w:asciiTheme="minorHAnsi" w:hAnsiTheme="minorHAnsi"/>
-                      <w:color w:val="000000"/>
+                      <w:rFonts w:asciiTheme="minorHAnsi" w:eastAsia="Times New Roman" w:hAnsiTheme="minorHAnsi" w:cstheme="minorHAnsi"/>
+                      <w:sz w:val="24"/>
+                      <w:szCs w:val="24"/>
+                    </w:rPr>
+                  </w:pPr>
+                  <w:r>
+                    <w:rPr>
+                      <w:rFonts w:asciiTheme="minorHAnsi" w:eastAsia="Times New Roman" w:hAnsiTheme="minorHAnsi" w:cstheme="minorHAnsi"/>
                       <w:sz w:val="24"/>
                       <w:szCs w:val="24"/>
                     </w:rPr>
@@ -2528,20 +2307,18 @@
                 <w:p>
                   <w:pPr>
                     <w:rPr>
-                      <w:rFonts w:asciiTheme="minorHAnsi" w:hAnsiTheme="minorHAnsi"/>
-                      <w:color w:val="000000"/>
-                      <w:sz w:val="24"/>
-                      <w:szCs w:val="24"/>
-                    </w:rPr>
-                  </w:pPr>
-                  <w:r>
-                    <w:rPr>
-                      <w:rFonts w:asciiTheme="minorHAnsi" w:hAnsiTheme="minorHAnsi"/>
-                      <w:color w:val="000000"/>
-                      <w:sz w:val="24"/>
-                      <w:szCs w:val="24"/>
-                    </w:rPr>
-                    <w:t> </w:t>
+                      <w:rFonts w:asciiTheme="minorHAnsi" w:eastAsia="Times New Roman" w:hAnsiTheme="minorHAnsi" w:cstheme="minorHAnsi"/>
+                      <w:sz w:val="24"/>
+                      <w:szCs w:val="24"/>
+                    </w:rPr>
+                  </w:pPr>
+                  <w:r>
+                    <w:rPr>
+                      <w:rFonts w:asciiTheme="minorHAnsi" w:eastAsia="Times New Roman" w:hAnsiTheme="minorHAnsi" w:cstheme="minorHAnsi"/>
+                      <w:sz w:val="24"/>
+                      <w:szCs w:val="24"/>
+                    </w:rPr>
+                    <w:t>IDA-MPA-015</w:t>
                   </w:r>
                 </w:p>
               </w:tc>
@@ -2561,17 +2338,9 @@
                       <w:color w:val="000000"/>
                       <w:sz w:val="24"/>
                       <w:szCs w:val="24"/>
-                    </w:rPr>
-                  </w:pPr>
-                  <w:r>
-                    <w:rPr>
-                      <w:rFonts w:asciiTheme="minorHAnsi" w:hAnsiTheme="minorHAnsi"/>
-                      <w:color w:val="000000"/>
-                      <w:sz w:val="24"/>
-                      <w:szCs w:val="24"/>
-                    </w:rPr>
-                    <w:t>IDA-MPA-019</w:t>
-                  </w:r>
+                      <w:u w:val="single"/>
+                    </w:rPr>
+                  </w:pPr>
                 </w:p>
               </w:tc>
             </w:tr>
@@ -2580,101 +2349,81 @@
                 <w:tcPr>
                   <w:tcW w:w="2164" w:type="dxa"/>
                   <w:shd w:val="clear" w:color="auto" w:fill="auto"/>
-                  <w:vAlign w:val="center"/>
-                </w:tcPr>
-                <w:p>
-                  <w:pPr>
-                    <w:rPr>
-                      <w:rFonts w:asciiTheme="minorHAnsi" w:hAnsiTheme="minorHAnsi"/>
-                      <w:color w:val="000000"/>
-                      <w:sz w:val="24"/>
-                      <w:szCs w:val="24"/>
-                    </w:rPr>
-                  </w:pPr>
-                  <w:r>
-                    <w:rPr>
-                      <w:rFonts w:asciiTheme="minorHAnsi" w:hAnsiTheme="minorHAnsi"/>
-                      <w:color w:val="000000"/>
-                      <w:sz w:val="24"/>
-                      <w:szCs w:val="24"/>
-                    </w:rPr>
-                    <w:t>License key status of MISP is not active</w:t>
+                </w:tcPr>
+                <w:p>
+                  <w:pPr>
+                    <w:rPr>
+                      <w:rFonts w:asciiTheme="minorHAnsi" w:hAnsiTheme="minorHAnsi" w:cstheme="minorHAnsi"/>
+                      <w:sz w:val="24"/>
+                      <w:szCs w:val="24"/>
+                    </w:rPr>
+                  </w:pPr>
+                  <w:r>
+                    <w:rPr>
+                      <w:rFonts w:asciiTheme="minorHAnsi" w:hAnsiTheme="minorHAnsi" w:cstheme="minorHAnsi"/>
+                      <w:sz w:val="24"/>
+                      <w:szCs w:val="24"/>
+                    </w:rPr>
+                    <w:t>Invalid Input parameter &lt;x&gt;</w:t>
                   </w:r>
                 </w:p>
               </w:tc>
               <w:tc>
                 <w:tcPr>
                   <w:tcW w:w="2519" w:type="dxa"/>
-                  <w:vAlign w:val="center"/>
-                </w:tcPr>
-                <w:p>
-                  <w:pPr>
-                    <w:rPr>
-                      <w:rFonts w:asciiTheme="minorHAnsi" w:hAnsiTheme="minorHAnsi"/>
-                      <w:color w:val="000000"/>
-                      <w:sz w:val="24"/>
-                      <w:szCs w:val="24"/>
-                    </w:rPr>
-                  </w:pPr>
-                  <w:r>
-                    <w:rPr>
-                      <w:rFonts w:asciiTheme="minorHAnsi" w:hAnsiTheme="minorHAnsi"/>
-                      <w:color w:val="000000"/>
-                      <w:sz w:val="24"/>
-                      <w:szCs w:val="24"/>
-                    </w:rPr>
-                    <w:t>"License key of MISP is suspended"</w:t>
+                </w:tcPr>
+                <w:p>
+                  <w:pPr>
+                    <w:rPr>
+                      <w:rFonts w:asciiTheme="minorHAnsi" w:hAnsiTheme="minorHAnsi" w:cstheme="minorHAnsi"/>
+                      <w:sz w:val="24"/>
+                      <w:szCs w:val="24"/>
+                    </w:rPr>
+                  </w:pPr>
+                  <w:r>
+                    <w:rPr>
+                      <w:rFonts w:asciiTheme="minorHAnsi" w:hAnsiTheme="minorHAnsi" w:cstheme="minorHAnsi"/>
+                      <w:sz w:val="24"/>
+                      <w:szCs w:val="24"/>
+                    </w:rPr>
+                    <w:t>“Invalid Input Parameter &lt;x&gt;”</w:t>
                   </w:r>
                 </w:p>
               </w:tc>
               <w:tc>
                 <w:tcPr>
                   <w:tcW w:w="1802" w:type="dxa"/>
-                  <w:vAlign w:val="center"/>
-                </w:tcPr>
-                <w:p>
-                  <w:pPr>
-                    <w:rPr>
-                      <w:rFonts w:asciiTheme="minorHAnsi" w:hAnsiTheme="minorHAnsi"/>
-                      <w:color w:val="000000"/>
-                      <w:sz w:val="24"/>
-                      <w:szCs w:val="24"/>
-                    </w:rPr>
-                  </w:pPr>
-                  <w:r>
-                    <w:rPr>
-                      <w:rFonts w:asciiTheme="minorHAnsi" w:hAnsiTheme="minorHAnsi"/>
-                      <w:color w:val="000000"/>
-                      <w:sz w:val="24"/>
-                      <w:szCs w:val="24"/>
-                    </w:rPr>
-                    <w:t> </w:t>
+                </w:tcPr>
+                <w:p>
+                  <w:pPr>
+                    <w:rPr>
+                      <w:rFonts w:asciiTheme="minorHAnsi" w:hAnsiTheme="minorHAnsi" w:cstheme="minorHAnsi"/>
+                      <w:sz w:val="24"/>
+                      <w:szCs w:val="24"/>
+                    </w:rPr>
+                  </w:pPr>
+                  <w:r>
+                    <w:rPr>
+                      <w:rFonts w:asciiTheme="minorHAnsi" w:hAnsiTheme="minorHAnsi" w:cstheme="minorHAnsi"/>
+                      <w:sz w:val="24"/>
+                      <w:szCs w:val="24"/>
+                    </w:rPr>
+                    <w:t>Technical Exception&lt;&gt;</w:t>
                   </w:r>
                 </w:p>
               </w:tc>
               <w:tc>
                 <w:tcPr>
                   <w:tcW w:w="1189" w:type="dxa"/>
-                  <w:vAlign w:val="center"/>
-                </w:tcPr>
-                <w:p>
-                  <w:pPr>
-                    <w:rPr>
-                      <w:rFonts w:asciiTheme="minorHAnsi" w:hAnsiTheme="minorHAnsi"/>
-                      <w:color w:val="000000"/>
-                      <w:sz w:val="24"/>
-                      <w:szCs w:val="24"/>
-                    </w:rPr>
-                  </w:pPr>
-                  <w:r>
-                    <w:rPr>
-                      <w:rFonts w:asciiTheme="minorHAnsi" w:hAnsiTheme="minorHAnsi"/>
-                      <w:color w:val="000000"/>
-                      <w:sz w:val="24"/>
-                      <w:szCs w:val="24"/>
-                    </w:rPr>
-                    <w:t> </w:t>
-                  </w:r>
+                </w:tcPr>
+                <w:p>
+                  <w:pPr>
+                    <w:rPr>
+                      <w:rFonts w:asciiTheme="minorHAnsi" w:hAnsiTheme="minorHAnsi" w:cstheme="minorHAnsi"/>
+                      <w:sz w:val="24"/>
+                      <w:szCs w:val="24"/>
+                    </w:rPr>
+                  </w:pPr>
                 </w:p>
               </w:tc>
               <w:tc>
@@ -2684,25 +2433,22 @@
                     <w:bottom w:val="single" w:sz="4" w:space="0" w:color="auto"/>
                   </w:tcBorders>
                   <w:shd w:val="clear" w:color="auto" w:fill="auto"/>
-                  <w:vAlign w:val="center"/>
-                </w:tcPr>
-                <w:p>
-                  <w:pPr>
-                    <w:rPr>
-                      <w:rFonts w:asciiTheme="minorHAnsi" w:hAnsiTheme="minorHAnsi"/>
-                      <w:color w:val="000000"/>
-                      <w:sz w:val="24"/>
-                      <w:szCs w:val="24"/>
-                    </w:rPr>
-                  </w:pPr>
-                  <w:r>
-                    <w:rPr>
-                      <w:rFonts w:asciiTheme="minorHAnsi" w:hAnsiTheme="minorHAnsi"/>
-                      <w:color w:val="000000"/>
-                      <w:sz w:val="24"/>
-                      <w:szCs w:val="24"/>
-                    </w:rPr>
-                    <w:t>IDA-MPA-020</w:t>
+                </w:tcPr>
+                <w:p>
+                  <w:pPr>
+                    <w:rPr>
+                      <w:rFonts w:asciiTheme="minorHAnsi" w:hAnsiTheme="minorHAnsi" w:cstheme="minorHAnsi"/>
+                      <w:sz w:val="24"/>
+                      <w:szCs w:val="24"/>
+                    </w:rPr>
+                  </w:pPr>
+                  <w:r>
+                    <w:rPr>
+                      <w:rFonts w:asciiTheme="minorHAnsi" w:hAnsiTheme="minorHAnsi" w:cstheme="minorHAnsi"/>
+                      <w:sz w:val="24"/>
+                      <w:szCs w:val="24"/>
+                    </w:rPr>
+                    <w:t>Will be defined by the technical team</w:t>
                   </w:r>
                 </w:p>
               </w:tc>
@@ -2712,112 +2458,81 @@
                 <w:tcPr>
                   <w:tcW w:w="2164" w:type="dxa"/>
                   <w:shd w:val="clear" w:color="auto" w:fill="auto"/>
-                  <w:vAlign w:val="center"/>
-                </w:tcPr>
-                <w:p>
-                  <w:pPr>
-                    <w:rPr>
-                      <w:rFonts w:asciiTheme="minorHAnsi" w:hAnsiTheme="minorHAnsi"/>
-                      <w:color w:val="000000"/>
-                      <w:sz w:val="24"/>
-                      <w:szCs w:val="24"/>
-                    </w:rPr>
-                  </w:pPr>
-                  <w:proofErr w:type="spellStart"/>
-                  <w:r>
-                    <w:rPr>
-                      <w:rFonts w:asciiTheme="minorHAnsi" w:hAnsiTheme="minorHAnsi"/>
-                      <w:color w:val="000000"/>
-                      <w:sz w:val="24"/>
-                      <w:szCs w:val="24"/>
-                    </w:rPr>
-                    <w:t>PartnerID</w:t>
-                  </w:r>
-                  <w:proofErr w:type="spellEnd"/>
-                  <w:r>
-                    <w:rPr>
-                      <w:rFonts w:asciiTheme="minorHAnsi" w:hAnsiTheme="minorHAnsi"/>
-                      <w:color w:val="000000"/>
-                      <w:sz w:val="24"/>
-                      <w:szCs w:val="24"/>
-                    </w:rPr>
-                    <w:t xml:space="preserve"> is not active</w:t>
+                </w:tcPr>
+                <w:p>
+                  <w:pPr>
+                    <w:rPr>
+                      <w:rFonts w:asciiTheme="minorHAnsi" w:hAnsiTheme="minorHAnsi" w:cstheme="minorHAnsi"/>
+                      <w:sz w:val="24"/>
+                      <w:szCs w:val="24"/>
+                    </w:rPr>
+                  </w:pPr>
+                  <w:r>
+                    <w:rPr>
+                      <w:rFonts w:asciiTheme="minorHAnsi" w:hAnsiTheme="minorHAnsi" w:cstheme="minorHAnsi"/>
+                      <w:sz w:val="24"/>
+                      <w:szCs w:val="24"/>
+                    </w:rPr>
+                    <w:t>Missing Input parameter &lt;x&gt;</w:t>
                   </w:r>
                 </w:p>
               </w:tc>
               <w:tc>
                 <w:tcPr>
                   <w:tcW w:w="2519" w:type="dxa"/>
-                  <w:vAlign w:val="center"/>
-                </w:tcPr>
-                <w:p>
-                  <w:pPr>
-                    <w:rPr>
-                      <w:rFonts w:asciiTheme="minorHAnsi" w:hAnsiTheme="minorHAnsi"/>
-                      <w:color w:val="000000"/>
-                      <w:sz w:val="24"/>
-                      <w:szCs w:val="24"/>
-                    </w:rPr>
-                  </w:pPr>
-                  <w:r>
-                    <w:rPr>
-                      <w:rFonts w:asciiTheme="minorHAnsi" w:hAnsiTheme="minorHAnsi"/>
-                      <w:color w:val="000000"/>
-                      <w:sz w:val="24"/>
-                      <w:szCs w:val="24"/>
-                    </w:rPr>
-                    <w:t>"Partner status is not active"</w:t>
+                </w:tcPr>
+                <w:p>
+                  <w:pPr>
+                    <w:rPr>
+                      <w:rFonts w:asciiTheme="minorHAnsi" w:hAnsiTheme="minorHAnsi" w:cstheme="minorHAnsi"/>
+                      <w:sz w:val="24"/>
+                      <w:szCs w:val="24"/>
+                    </w:rPr>
+                  </w:pPr>
+                  <w:r>
+                    <w:rPr>
+                      <w:rFonts w:asciiTheme="minorHAnsi" w:hAnsiTheme="minorHAnsi" w:cstheme="minorHAnsi"/>
+                      <w:sz w:val="24"/>
+                      <w:szCs w:val="24"/>
+                    </w:rPr>
+                    <w:t>“Missing Input Parameter &lt;x&gt;”</w:t>
                   </w:r>
                 </w:p>
               </w:tc>
               <w:tc>
                 <w:tcPr>
                   <w:tcW w:w="1802" w:type="dxa"/>
-                  <w:vAlign w:val="center"/>
-                </w:tcPr>
-                <w:p>
-                  <w:pPr>
-                    <w:rPr>
-                      <w:rFonts w:asciiTheme="minorHAnsi" w:hAnsiTheme="minorHAnsi"/>
-                      <w:color w:val="000000"/>
-                      <w:sz w:val="24"/>
-                      <w:szCs w:val="24"/>
-                    </w:rPr>
-                  </w:pPr>
-                  <w:r>
-                    <w:rPr>
-                      <w:rFonts w:asciiTheme="minorHAnsi" w:hAnsiTheme="minorHAnsi"/>
-                      <w:color w:val="000000"/>
-                      <w:sz w:val="24"/>
-                      <w:szCs w:val="24"/>
-                    </w:rPr>
-                    <w:t> </w:t>
+                </w:tcPr>
+                <w:p>
+                  <w:pPr>
+                    <w:rPr>
+                      <w:rFonts w:asciiTheme="minorHAnsi" w:hAnsiTheme="minorHAnsi" w:cstheme="minorHAnsi"/>
+                      <w:sz w:val="24"/>
+                      <w:szCs w:val="24"/>
+                    </w:rPr>
+                  </w:pPr>
+                  <w:r>
+                    <w:rPr>
+                      <w:rFonts w:asciiTheme="minorHAnsi" w:hAnsiTheme="minorHAnsi" w:cstheme="minorHAnsi"/>
+                      <w:sz w:val="24"/>
+                      <w:szCs w:val="24"/>
+                    </w:rPr>
+                    <w:t>Technical Exception&lt;&gt;</w:t>
                   </w:r>
                 </w:p>
               </w:tc>
               <w:tc>
                 <w:tcPr>
                   <w:tcW w:w="1189" w:type="dxa"/>
-                  <w:vAlign w:val="center"/>
-                </w:tcPr>
-                <w:p>
-                  <w:pPr>
-                    <w:rPr>
-                      <w:rFonts w:asciiTheme="minorHAnsi" w:hAnsiTheme="minorHAnsi"/>
-                      <w:color w:val="000000"/>
-                      <w:sz w:val="24"/>
-                      <w:szCs w:val="24"/>
-                    </w:rPr>
-                  </w:pPr>
-                  <w:r>
-                    <w:rPr>
-                      <w:rFonts w:asciiTheme="minorHAnsi" w:hAnsiTheme="minorHAnsi"/>
-                      <w:color w:val="000000"/>
-                      <w:sz w:val="24"/>
-                      <w:szCs w:val="24"/>
-                    </w:rPr>
-                    <w:t> </w:t>
-                  </w:r>
+                </w:tcPr>
+                <w:p>
+                  <w:pPr>
+                    <w:rPr>
+                      <w:rFonts w:asciiTheme="minorHAnsi" w:hAnsiTheme="minorHAnsi" w:cstheme="minorHAnsi"/>
+                      <w:sz w:val="24"/>
+                      <w:szCs w:val="24"/>
+                    </w:rPr>
+                  </w:pPr>
                 </w:p>
               </w:tc>
               <w:tc>
@@ -2827,25 +2542,31 @@
                     <w:bottom w:val="single" w:sz="4" w:space="0" w:color="auto"/>
                   </w:tcBorders>
                   <w:shd w:val="clear" w:color="auto" w:fill="auto"/>
-                  <w:vAlign w:val="center"/>
-                </w:tcPr>
-                <w:p>
-                  <w:pPr>
-                    <w:rPr>
-                      <w:rFonts w:asciiTheme="minorHAnsi" w:hAnsiTheme="minorHAnsi"/>
-                      <w:color w:val="000000"/>
-                      <w:sz w:val="24"/>
-                      <w:szCs w:val="24"/>
-                    </w:rPr>
-                  </w:pPr>
-                  <w:r>
-                    <w:rPr>
-                      <w:rFonts w:asciiTheme="minorHAnsi" w:hAnsiTheme="minorHAnsi"/>
-                      <w:color w:val="000000"/>
-                      <w:sz w:val="24"/>
-                      <w:szCs w:val="24"/>
-                    </w:rPr>
-                    <w:t>IDA-MPA-021</w:t>
+                </w:tcPr>
+                <w:p>
+                  <w:pPr>
+                    <w:rPr>
+                      <w:rFonts w:asciiTheme="minorHAnsi" w:hAnsiTheme="minorHAnsi" w:cstheme="minorHAnsi"/>
+                      <w:sz w:val="24"/>
+                      <w:szCs w:val="24"/>
+                    </w:rPr>
+                  </w:pPr>
+                  <w:r>
+                    <w:rPr>
+                      <w:rFonts w:asciiTheme="minorHAnsi" w:hAnsiTheme="minorHAnsi" w:cstheme="minorHAnsi"/>
+                      <w:sz w:val="24"/>
+                      <w:szCs w:val="24"/>
+                    </w:rPr>
+                    <w:t xml:space="preserve">Will be defined by </w:t>
+                  </w:r>
+                  <w:r>
+                    <w:rPr>
+                      <w:rFonts w:asciiTheme="minorHAnsi" w:hAnsiTheme="minorHAnsi" w:cstheme="minorHAnsi"/>
+                      <w:sz w:val="24"/>
+                      <w:szCs w:val="24"/>
+                    </w:rPr>
+                    <w:lastRenderedPageBreak/>
+                    <w:t>the technical team</w:t>
                   </w:r>
                 </w:p>
               </w:tc>
@@ -2855,402 +2576,22 @@
                 <w:tcPr>
                   <w:tcW w:w="2164" w:type="dxa"/>
                   <w:shd w:val="clear" w:color="auto" w:fill="auto"/>
-                  <w:vAlign w:val="center"/>
-                </w:tcPr>
-                <w:p>
-                  <w:pPr>
-                    <w:rPr>
-                      <w:rFonts w:asciiTheme="minorHAnsi" w:hAnsiTheme="minorHAnsi"/>
-                      <w:color w:val="000000"/>
-                      <w:sz w:val="24"/>
-                      <w:szCs w:val="24"/>
-                    </w:rPr>
-                  </w:pPr>
-                  <w:proofErr w:type="spellStart"/>
-                  <w:r>
-                    <w:rPr>
-                      <w:rFonts w:asciiTheme="minorHAnsi" w:hAnsiTheme="minorHAnsi"/>
-                      <w:color w:val="000000"/>
-                      <w:sz w:val="24"/>
-                      <w:szCs w:val="24"/>
-                    </w:rPr>
-                    <w:t>Polcies</w:t>
-                  </w:r>
-                  <w:proofErr w:type="spellEnd"/>
-                  <w:r>
-                    <w:rPr>
-                      <w:rFonts w:asciiTheme="minorHAnsi" w:hAnsiTheme="minorHAnsi"/>
-                      <w:color w:val="000000"/>
-                      <w:sz w:val="24"/>
-                      <w:szCs w:val="24"/>
-                    </w:rPr>
-                    <w:t xml:space="preserve"> retrieved for </w:t>
-                  </w:r>
-                  <w:r>
-                    <w:rPr>
-                      <w:rFonts w:asciiTheme="minorHAnsi" w:hAnsiTheme="minorHAnsi"/>
-                      <w:color w:val="000000"/>
-                      <w:sz w:val="24"/>
-                      <w:szCs w:val="24"/>
-                    </w:rPr>
-                    <w:t>PartnerID</w:t>
-                  </w:r>
-                  <w:bookmarkStart w:id="0" w:name="_GoBack"/>
-                  <w:bookmarkEnd w:id="0"/>
-                  <w:r>
-                    <w:rPr>
-                      <w:rFonts w:asciiTheme="minorHAnsi" w:hAnsiTheme="minorHAnsi"/>
-                      <w:color w:val="000000"/>
-                      <w:sz w:val="24"/>
-                      <w:szCs w:val="24"/>
-                    </w:rPr>
-                    <w:t xml:space="preserve"> does not contain a e-KYC policy </w:t>
-                  </w:r>
-                </w:p>
-              </w:tc>
-              <w:tc>
-                <w:tcPr>
-                  <w:tcW w:w="2519" w:type="dxa"/>
-                  <w:vAlign w:val="center"/>
-                </w:tcPr>
-                <w:p>
-                  <w:pPr>
-                    <w:rPr>
-                      <w:rFonts w:asciiTheme="minorHAnsi" w:hAnsiTheme="minorHAnsi"/>
-                      <w:color w:val="000000"/>
-                      <w:sz w:val="24"/>
-                      <w:szCs w:val="24"/>
-                    </w:rPr>
-                  </w:pPr>
-                  <w:r>
-                    <w:rPr>
-                      <w:rFonts w:asciiTheme="minorHAnsi" w:hAnsiTheme="minorHAnsi"/>
-                      <w:color w:val="000000"/>
-                      <w:sz w:val="24"/>
-                      <w:szCs w:val="24"/>
-                    </w:rPr>
-                    <w:t>"e-KYC policy not registered for partner"</w:t>
-                  </w:r>
-                </w:p>
-              </w:tc>
-              <w:tc>
-                <w:tcPr>
-                  <w:tcW w:w="1802" w:type="dxa"/>
-                  <w:vAlign w:val="center"/>
-                </w:tcPr>
-                <w:p>
-                  <w:pPr>
-                    <w:rPr>
-                      <w:rFonts w:asciiTheme="minorHAnsi" w:hAnsiTheme="minorHAnsi"/>
-                      <w:color w:val="000000"/>
-                      <w:sz w:val="24"/>
-                      <w:szCs w:val="24"/>
-                    </w:rPr>
-                  </w:pPr>
-                  <w:r>
-                    <w:rPr>
-                      <w:rFonts w:asciiTheme="minorHAnsi" w:hAnsiTheme="minorHAnsi"/>
-                      <w:color w:val="000000"/>
-                      <w:sz w:val="24"/>
-                      <w:szCs w:val="24"/>
-                    </w:rPr>
-                    <w:t> </w:t>
-                  </w:r>
-                </w:p>
-              </w:tc>
-              <w:tc>
-                <w:tcPr>
-                  <w:tcW w:w="1189" w:type="dxa"/>
-                  <w:vAlign w:val="center"/>
-                </w:tcPr>
-                <w:p>
-                  <w:pPr>
-                    <w:rPr>
-                      <w:rFonts w:asciiTheme="minorHAnsi" w:hAnsiTheme="minorHAnsi"/>
-                      <w:color w:val="000000"/>
-                      <w:sz w:val="24"/>
-                      <w:szCs w:val="24"/>
-                    </w:rPr>
-                  </w:pPr>
-                  <w:r>
-                    <w:rPr>
-                      <w:rFonts w:asciiTheme="minorHAnsi" w:hAnsiTheme="minorHAnsi"/>
-                      <w:color w:val="000000"/>
-                      <w:sz w:val="24"/>
-                      <w:szCs w:val="24"/>
-                    </w:rPr>
-                    <w:t> </w:t>
-                  </w:r>
-                </w:p>
-              </w:tc>
-              <w:tc>
-                <w:tcPr>
-                  <w:tcW w:w="1606" w:type="dxa"/>
-                  <w:tcBorders>
-                    <w:bottom w:val="single" w:sz="4" w:space="0" w:color="auto"/>
-                  </w:tcBorders>
-                  <w:shd w:val="clear" w:color="auto" w:fill="auto"/>
-                  <w:vAlign w:val="center"/>
-                </w:tcPr>
-                <w:p>
-                  <w:pPr>
-                    <w:rPr>
-                      <w:rFonts w:asciiTheme="minorHAnsi" w:hAnsiTheme="minorHAnsi"/>
-                      <w:color w:val="000000"/>
-                      <w:sz w:val="24"/>
-                      <w:szCs w:val="24"/>
-                    </w:rPr>
-                  </w:pPr>
-                  <w:r>
-                    <w:rPr>
-                      <w:rFonts w:asciiTheme="minorHAnsi" w:hAnsiTheme="minorHAnsi"/>
-                      <w:color w:val="000000"/>
-                      <w:sz w:val="24"/>
-                      <w:szCs w:val="24"/>
-                    </w:rPr>
-                    <w:t>IDA-MPA-022</w:t>
-                  </w:r>
-                </w:p>
-              </w:tc>
-            </w:tr>
-            <w:tr>
-              <w:tc>
-                <w:tcPr>
-                  <w:tcW w:w="2164" w:type="dxa"/>
-                  <w:shd w:val="clear" w:color="auto" w:fill="auto"/>
-                </w:tcPr>
-                <w:p>
-                  <w:pPr>
-                    <w:rPr>
-                      <w:rFonts w:asciiTheme="minorHAnsi" w:hAnsiTheme="minorHAnsi" w:cstheme="minorHAnsi"/>
-                      <w:sz w:val="24"/>
-                      <w:szCs w:val="24"/>
-                    </w:rPr>
-                  </w:pPr>
-                  <w:r>
-                    <w:rPr>
-                      <w:rFonts w:asciiTheme="minorHAnsi" w:hAnsiTheme="minorHAnsi" w:cstheme="minorHAnsi"/>
-                      <w:sz w:val="24"/>
-                      <w:szCs w:val="24"/>
-                    </w:rPr>
-                    <w:t>Invalid Input parameter &lt;x&gt;</w:t>
-                  </w:r>
-                </w:p>
-              </w:tc>
-              <w:tc>
-                <w:tcPr>
-                  <w:tcW w:w="2519" w:type="dxa"/>
-                </w:tcPr>
-                <w:p>
-                  <w:pPr>
-                    <w:rPr>
-                      <w:rFonts w:asciiTheme="minorHAnsi" w:hAnsiTheme="minorHAnsi" w:cstheme="minorHAnsi"/>
-                      <w:sz w:val="24"/>
-                      <w:szCs w:val="24"/>
-                    </w:rPr>
-                  </w:pPr>
-                  <w:r>
-                    <w:rPr>
-                      <w:rFonts w:asciiTheme="minorHAnsi" w:hAnsiTheme="minorHAnsi" w:cstheme="minorHAnsi"/>
-                      <w:sz w:val="24"/>
-                      <w:szCs w:val="24"/>
-                    </w:rPr>
-                    <w:t>“Invalid Input Parameter &lt;x&gt;”</w:t>
-                  </w:r>
-                </w:p>
-              </w:tc>
-              <w:tc>
-                <w:tcPr>
-                  <w:tcW w:w="1802" w:type="dxa"/>
-                </w:tcPr>
-                <w:p>
-                  <w:pPr>
-                    <w:rPr>
-                      <w:rFonts w:asciiTheme="minorHAnsi" w:hAnsiTheme="minorHAnsi" w:cstheme="minorHAnsi"/>
-                      <w:sz w:val="24"/>
-                      <w:szCs w:val="24"/>
-                    </w:rPr>
-                  </w:pPr>
-                  <w:r>
-                    <w:rPr>
-                      <w:rFonts w:asciiTheme="minorHAnsi" w:hAnsiTheme="minorHAnsi" w:cstheme="minorHAnsi"/>
-                      <w:sz w:val="24"/>
-                      <w:szCs w:val="24"/>
-                    </w:rPr>
-                    <w:t>Technical Exception&lt;&gt;</w:t>
-                  </w:r>
-                </w:p>
-              </w:tc>
-              <w:tc>
-                <w:tcPr>
-                  <w:tcW w:w="1189" w:type="dxa"/>
-                </w:tcPr>
-                <w:p>
-                  <w:pPr>
-                    <w:rPr>
-                      <w:rFonts w:asciiTheme="minorHAnsi" w:hAnsiTheme="minorHAnsi" w:cstheme="minorHAnsi"/>
-                      <w:sz w:val="24"/>
-                      <w:szCs w:val="24"/>
-                    </w:rPr>
-                  </w:pPr>
-                </w:p>
-              </w:tc>
-              <w:tc>
-                <w:tcPr>
-                  <w:tcW w:w="1606" w:type="dxa"/>
-                  <w:tcBorders>
-                    <w:bottom w:val="single" w:sz="4" w:space="0" w:color="auto"/>
-                  </w:tcBorders>
-                  <w:shd w:val="clear" w:color="auto" w:fill="auto"/>
-                </w:tcPr>
-                <w:p>
-                  <w:pPr>
-                    <w:rPr>
-                      <w:rFonts w:asciiTheme="minorHAnsi" w:hAnsiTheme="minorHAnsi" w:cstheme="minorHAnsi"/>
-                      <w:sz w:val="24"/>
-                      <w:szCs w:val="24"/>
-                    </w:rPr>
-                  </w:pPr>
-                  <w:r>
-                    <w:rPr>
-                      <w:rFonts w:asciiTheme="minorHAnsi" w:hAnsiTheme="minorHAnsi" w:cstheme="minorHAnsi"/>
-                      <w:sz w:val="24"/>
-                      <w:szCs w:val="24"/>
-                    </w:rPr>
-                    <w:t>Will be defined by the technical team</w:t>
-                  </w:r>
-                </w:p>
-              </w:tc>
-            </w:tr>
-            <w:tr>
-              <w:tc>
-                <w:tcPr>
-                  <w:tcW w:w="2164" w:type="dxa"/>
-                  <w:shd w:val="clear" w:color="auto" w:fill="auto"/>
-                </w:tcPr>
-                <w:p>
-                  <w:pPr>
-                    <w:rPr>
-                      <w:rFonts w:asciiTheme="minorHAnsi" w:hAnsiTheme="minorHAnsi" w:cstheme="minorHAnsi"/>
-                      <w:sz w:val="24"/>
-                      <w:szCs w:val="24"/>
-                    </w:rPr>
-                  </w:pPr>
-                  <w:r>
-                    <w:rPr>
-                      <w:rFonts w:asciiTheme="minorHAnsi" w:hAnsiTheme="minorHAnsi" w:cstheme="minorHAnsi"/>
-                      <w:sz w:val="24"/>
-                      <w:szCs w:val="24"/>
-                    </w:rPr>
-                    <w:t>Missing Input parameter &lt;x&gt;</w:t>
-                  </w:r>
-                </w:p>
-              </w:tc>
-              <w:tc>
-                <w:tcPr>
-                  <w:tcW w:w="2519" w:type="dxa"/>
-                </w:tcPr>
-                <w:p>
-                  <w:pPr>
-                    <w:rPr>
-                      <w:rFonts w:asciiTheme="minorHAnsi" w:hAnsiTheme="minorHAnsi" w:cstheme="minorHAnsi"/>
-                      <w:sz w:val="24"/>
-                      <w:szCs w:val="24"/>
-                    </w:rPr>
-                  </w:pPr>
-                  <w:r>
-                    <w:rPr>
-                      <w:rFonts w:asciiTheme="minorHAnsi" w:hAnsiTheme="minorHAnsi" w:cstheme="minorHAnsi"/>
-                      <w:sz w:val="24"/>
-                      <w:szCs w:val="24"/>
-                    </w:rPr>
-                    <w:t>“Missing Input Parameter &lt;x&gt;”</w:t>
-                  </w:r>
-                </w:p>
-              </w:tc>
-              <w:tc>
-                <w:tcPr>
-                  <w:tcW w:w="1802" w:type="dxa"/>
-                </w:tcPr>
-                <w:p>
-                  <w:pPr>
-                    <w:rPr>
-                      <w:rFonts w:asciiTheme="minorHAnsi" w:hAnsiTheme="minorHAnsi" w:cstheme="minorHAnsi"/>
-                      <w:sz w:val="24"/>
-                      <w:szCs w:val="24"/>
-                    </w:rPr>
-                  </w:pPr>
-                  <w:r>
-                    <w:rPr>
-                      <w:rFonts w:asciiTheme="minorHAnsi" w:hAnsiTheme="minorHAnsi" w:cstheme="minorHAnsi"/>
-                      <w:sz w:val="24"/>
-                      <w:szCs w:val="24"/>
-                    </w:rPr>
-                    <w:t>Technical Exception&lt;&gt;</w:t>
-                  </w:r>
-                </w:p>
-              </w:tc>
-              <w:tc>
-                <w:tcPr>
-                  <w:tcW w:w="1189" w:type="dxa"/>
-                </w:tcPr>
-                <w:p>
-                  <w:pPr>
-                    <w:rPr>
-                      <w:rFonts w:asciiTheme="minorHAnsi" w:hAnsiTheme="minorHAnsi" w:cstheme="minorHAnsi"/>
-                      <w:sz w:val="24"/>
-                      <w:szCs w:val="24"/>
-                    </w:rPr>
-                  </w:pPr>
-                </w:p>
-              </w:tc>
-              <w:tc>
-                <w:tcPr>
-                  <w:tcW w:w="1606" w:type="dxa"/>
-                  <w:tcBorders>
-                    <w:bottom w:val="single" w:sz="4" w:space="0" w:color="auto"/>
-                  </w:tcBorders>
-                  <w:shd w:val="clear" w:color="auto" w:fill="auto"/>
-                </w:tcPr>
-                <w:p>
-                  <w:pPr>
-                    <w:rPr>
-                      <w:rFonts w:asciiTheme="minorHAnsi" w:hAnsiTheme="minorHAnsi" w:cstheme="minorHAnsi"/>
-                      <w:sz w:val="24"/>
-                      <w:szCs w:val="24"/>
-                    </w:rPr>
-                  </w:pPr>
-                  <w:r>
-                    <w:rPr>
-                      <w:rFonts w:asciiTheme="minorHAnsi" w:hAnsiTheme="minorHAnsi" w:cstheme="minorHAnsi"/>
-                      <w:sz w:val="24"/>
-                      <w:szCs w:val="24"/>
-                    </w:rPr>
-                    <w:t>Will be defined by the technical team</w:t>
-                  </w:r>
-                </w:p>
-              </w:tc>
-            </w:tr>
-            <w:tr>
-              <w:tc>
-                <w:tcPr>
-                  <w:tcW w:w="2164" w:type="dxa"/>
-                  <w:shd w:val="clear" w:color="auto" w:fill="auto"/>
-                </w:tcPr>
-                <w:p>
-                  <w:pPr>
-                    <w:rPr>
-                      <w:rFonts w:asciiTheme="minorHAnsi" w:hAnsiTheme="minorHAnsi" w:cstheme="minorHAnsi"/>
-                      <w:sz w:val="24"/>
-                      <w:szCs w:val="24"/>
-                    </w:rPr>
-                  </w:pPr>
-                  <w:r>
-                    <w:rPr>
-                      <w:rFonts w:asciiTheme="minorHAnsi" w:hAnsiTheme="minorHAnsi" w:cstheme="minorHAnsi"/>
-                      <w:sz w:val="24"/>
-                      <w:szCs w:val="24"/>
-                    </w:rPr>
+                </w:tcPr>
+                <w:p>
+                  <w:pPr>
+                    <w:rPr>
+                      <w:rFonts w:asciiTheme="minorHAnsi" w:hAnsiTheme="minorHAnsi" w:cstheme="minorHAnsi"/>
+                      <w:sz w:val="24"/>
+                      <w:szCs w:val="24"/>
+                    </w:rPr>
+                  </w:pPr>
+                  <w:r>
+                    <w:rPr>
+                      <w:rFonts w:asciiTheme="minorHAnsi" w:hAnsiTheme="minorHAnsi" w:cstheme="minorHAnsi"/>
+                      <w:sz w:val="24"/>
+                      <w:szCs w:val="24"/>
+                    </w:rPr>
+                    <w:lastRenderedPageBreak/>
                     <w:t xml:space="preserve">System exception: </w:t>
                   </w:r>
                 </w:p>

</xml_diff>

<commit_message>
Reverting pull request 330 to commit 0a7c0c1fcb
0a7c0c1fcb777bc593812010a0a903c190a68188
</commit_message>
<xml_diff>
--- a/docs/requirements/Requirements Detailing References/ID-Authentication/Sprint 9/Error_Messages_Validate MISP Partner_MOS-1123_MOS-1129_MOS-1098.docx
+++ b/docs/requirements/Requirements Detailing References/ID-Authentication/Sprint 9/Error_Messages_Validate MISP Partner_MOS-1123_MOS-1129_MOS-1098.docx
@@ -2304,18 +2304,7 @@
                       <w:sz w:val="24"/>
                       <w:szCs w:val="24"/>
                     </w:rPr>
-                    <w:t>lin</w:t>
-                  </w:r>
-                  <w:bookmarkStart w:id="0" w:name="_GoBack"/>
-                  <w:bookmarkEnd w:id="0"/>
-                  <w:r>
-                    <w:rPr>
-                      <w:rFonts w:asciiTheme="minorHAnsi" w:hAnsiTheme="minorHAnsi"/>
-                      <w:color w:val="000000"/>
-                      <w:sz w:val="24"/>
-                      <w:szCs w:val="24"/>
-                    </w:rPr>
-                    <w:t>ked</w:t>
+                    <w:t>linked</w:t>
                   </w:r>
                 </w:p>
               </w:tc>
@@ -2440,7 +2429,6 @@
                       <w:szCs w:val="24"/>
                     </w:rPr>
                   </w:pPr>
-                  <w:proofErr w:type="spellStart"/>
                   <w:r>
                     <w:rPr>
                       <w:rFonts w:asciiTheme="minorHAnsi" w:hAnsiTheme="minorHAnsi"/>
@@ -2449,17 +2437,25 @@
                       <w:szCs w:val="24"/>
                     </w:rPr>
                     <w:lastRenderedPageBreak/>
-                    <w:t>PolicyID</w:t>
-                  </w:r>
-                  <w:proofErr w:type="spellEnd"/>
-                  <w:r>
-                    <w:rPr>
-                      <w:rFonts w:asciiTheme="minorHAnsi" w:hAnsiTheme="minorHAnsi"/>
-                      <w:color w:val="000000"/>
-                      <w:sz w:val="24"/>
-                      <w:szCs w:val="24"/>
-                    </w:rPr>
-                    <w:t xml:space="preserve"> not mapped to </w:t>
+                    <w:t>Policy</w:t>
+                  </w:r>
+                  <w:r>
+                    <w:rPr>
+                      <w:rFonts w:asciiTheme="minorHAnsi" w:hAnsiTheme="minorHAnsi"/>
+                      <w:color w:val="000000"/>
+                      <w:sz w:val="24"/>
+                      <w:szCs w:val="24"/>
+                    </w:rPr>
+                    <w:t xml:space="preserve"> </w:t>
+                  </w:r>
+                  <w:r>
+                    <w:rPr>
+                      <w:rFonts w:asciiTheme="minorHAnsi" w:hAnsiTheme="minorHAnsi"/>
+                      <w:color w:val="000000"/>
+                      <w:sz w:val="24"/>
+                      <w:szCs w:val="24"/>
+                    </w:rPr>
+                    <w:t xml:space="preserve">not mapped to </w:t>
                   </w:r>
                   <w:proofErr w:type="spellStart"/>
                   <w:r>
@@ -2890,17 +2886,17 @@
                     </w:rPr>
                     <w:t xml:space="preserve"> retrieved for </w:t>
                   </w:r>
-                  <w:proofErr w:type="spellStart"/>
-                  <w:r>
-                    <w:rPr>
-                      <w:rFonts w:asciiTheme="minorHAnsi" w:hAnsiTheme="minorHAnsi"/>
-                      <w:color w:val="000000"/>
-                      <w:sz w:val="24"/>
-                      <w:szCs w:val="24"/>
-                    </w:rPr>
-                    <w:t>PolicyID</w:t>
-                  </w:r>
-                  <w:proofErr w:type="spellEnd"/>
+                  <w:r>
+                    <w:rPr>
+                      <w:rFonts w:asciiTheme="minorHAnsi" w:hAnsiTheme="minorHAnsi"/>
+                      <w:color w:val="000000"/>
+                      <w:sz w:val="24"/>
+                      <w:szCs w:val="24"/>
+                    </w:rPr>
+                    <w:t>PartnerID</w:t>
+                  </w:r>
+                  <w:bookmarkStart w:id="0" w:name="_GoBack"/>
+                  <w:bookmarkEnd w:id="0"/>
                   <w:r>
                     <w:rPr>
                       <w:rFonts w:asciiTheme="minorHAnsi" w:hAnsiTheme="minorHAnsi"/>
@@ -3374,7 +3370,6 @@
                       <w:sz w:val="24"/>
                       <w:szCs w:val="24"/>
                     </w:rPr>
-                    <w:lastRenderedPageBreak/>
                     <w:t>7. Others if any</w:t>
                   </w:r>
                 </w:p>

</xml_diff>

<commit_message>
Revert "Reverting pull request 330 to commit 0a7c0c1fcb" Reverting due to compilation failure in kernel-auth This reverts commit b17bed75a777bb56e4931307475cc8fa8a1577ed.
https://mosipid.atlassian.net/browse/Revert "R
</commit_message>
<xml_diff>
--- a/docs/requirements/Requirements Detailing References/ID-Authentication/Sprint 9/Error_Messages_Validate MISP Partner_MOS-1123_MOS-1129_MOS-1098.docx
+++ b/docs/requirements/Requirements Detailing References/ID-Authentication/Sprint 9/Error_Messages_Validate MISP Partner_MOS-1123_MOS-1129_MOS-1098.docx
@@ -2304,7 +2304,18 @@
                       <w:sz w:val="24"/>
                       <w:szCs w:val="24"/>
                     </w:rPr>
-                    <w:t>linked</w:t>
+                    <w:t>lin</w:t>
+                  </w:r>
+                  <w:bookmarkStart w:id="0" w:name="_GoBack"/>
+                  <w:bookmarkEnd w:id="0"/>
+                  <w:r>
+                    <w:rPr>
+                      <w:rFonts w:asciiTheme="minorHAnsi" w:hAnsiTheme="minorHAnsi"/>
+                      <w:color w:val="000000"/>
+                      <w:sz w:val="24"/>
+                      <w:szCs w:val="24"/>
+                    </w:rPr>
+                    <w:t>ked</w:t>
                   </w:r>
                 </w:p>
               </w:tc>
@@ -2429,6 +2440,7 @@
                       <w:szCs w:val="24"/>
                     </w:rPr>
                   </w:pPr>
+                  <w:proofErr w:type="spellStart"/>
                   <w:r>
                     <w:rPr>
                       <w:rFonts w:asciiTheme="minorHAnsi" w:hAnsiTheme="minorHAnsi"/>
@@ -2437,25 +2449,17 @@
                       <w:szCs w:val="24"/>
                     </w:rPr>
                     <w:lastRenderedPageBreak/>
-                    <w:t>Policy</w:t>
-                  </w:r>
-                  <w:r>
-                    <w:rPr>
-                      <w:rFonts w:asciiTheme="minorHAnsi" w:hAnsiTheme="minorHAnsi"/>
-                      <w:color w:val="000000"/>
-                      <w:sz w:val="24"/>
-                      <w:szCs w:val="24"/>
-                    </w:rPr>
-                    <w:t xml:space="preserve"> </w:t>
-                  </w:r>
-                  <w:r>
-                    <w:rPr>
-                      <w:rFonts w:asciiTheme="minorHAnsi" w:hAnsiTheme="minorHAnsi"/>
-                      <w:color w:val="000000"/>
-                      <w:sz w:val="24"/>
-                      <w:szCs w:val="24"/>
-                    </w:rPr>
-                    <w:t xml:space="preserve">not mapped to </w:t>
+                    <w:t>PolicyID</w:t>
+                  </w:r>
+                  <w:proofErr w:type="spellEnd"/>
+                  <w:r>
+                    <w:rPr>
+                      <w:rFonts w:asciiTheme="minorHAnsi" w:hAnsiTheme="minorHAnsi"/>
+                      <w:color w:val="000000"/>
+                      <w:sz w:val="24"/>
+                      <w:szCs w:val="24"/>
+                    </w:rPr>
+                    <w:t xml:space="preserve"> not mapped to </w:t>
                   </w:r>
                   <w:proofErr w:type="spellStart"/>
                   <w:r>
@@ -2886,17 +2890,17 @@
                     </w:rPr>
                     <w:t xml:space="preserve"> retrieved for </w:t>
                   </w:r>
-                  <w:r>
-                    <w:rPr>
-                      <w:rFonts w:asciiTheme="minorHAnsi" w:hAnsiTheme="minorHAnsi"/>
-                      <w:color w:val="000000"/>
-                      <w:sz w:val="24"/>
-                      <w:szCs w:val="24"/>
-                    </w:rPr>
-                    <w:t>PartnerID</w:t>
-                  </w:r>
-                  <w:bookmarkStart w:id="0" w:name="_GoBack"/>
-                  <w:bookmarkEnd w:id="0"/>
+                  <w:proofErr w:type="spellStart"/>
+                  <w:r>
+                    <w:rPr>
+                      <w:rFonts w:asciiTheme="minorHAnsi" w:hAnsiTheme="minorHAnsi"/>
+                      <w:color w:val="000000"/>
+                      <w:sz w:val="24"/>
+                      <w:szCs w:val="24"/>
+                    </w:rPr>
+                    <w:t>PolicyID</w:t>
+                  </w:r>
+                  <w:proofErr w:type="spellEnd"/>
                   <w:r>
                     <w:rPr>
                       <w:rFonts w:asciiTheme="minorHAnsi" w:hAnsiTheme="minorHAnsi"/>
@@ -3370,6 +3374,7 @@
                       <w:sz w:val="24"/>
                       <w:szCs w:val="24"/>
                     </w:rPr>
+                    <w:lastRenderedPageBreak/>
                     <w:t>7. Others if any</w:t>
                   </w:r>
                 </w:p>

</xml_diff>